<commit_message>
Added kramse + vs project
</commit_message>
<xml_diff>
--- a/BI Project/Tutorials/PowerBI/Analytics PowerBI.docx
+++ b/BI Project/Tutorials/PowerBI/Analytics PowerBI.docx
@@ -2,6 +2,574 @@
 <file path=word/document.xml><?xml version="1.0" encoding="utf-8"?>
 <w:document xmlns:wpc="http://schemas.microsoft.com/office/word/2010/wordprocessingCanvas" xmlns:cx="http://schemas.microsoft.com/office/drawing/2014/chartex" xmlns:cx1="http://schemas.microsoft.com/office/drawing/2015/9/8/chartex" xmlns:cx2="http://schemas.microsoft.com/office/drawing/2015/10/21/chartex" xmlns:cx3="http://schemas.microsoft.com/office/drawing/2016/5/9/chartex" xmlns:cx4="http://schemas.microsoft.com/office/drawing/2016/5/10/chartex" xmlns:cx5="http://schemas.microsoft.com/office/drawing/2016/5/11/chartex" xmlns:cx6="http://schemas.microsoft.com/office/drawing/2016/5/12/chartex" xmlns:cx7="http://schemas.microsoft.com/office/drawing/2016/5/13/chartex" xmlns:cx8="http://schemas.microsoft.com/office/drawing/2016/5/14/chartex" xmlns:mc="http://schemas.openxmlformats.org/markup-compatibility/2006" xmlns:aink="http://schemas.microsoft.com/office/drawing/2016/ink" xmlns:am3d="http://schemas.microsoft.com/office/drawing/2017/model3d" xmlns:o="urn:schemas-microsoft-com:office:office" xmlns:r="http://schemas.openxmlformats.org/officeDocument/2006/relationships" xmlns:m="http://schemas.openxmlformats.org/officeDocument/2006/math" xmlns:v="urn:schemas-microsoft-com:vml" xmlns:wp14="http://schemas.microsoft.com/office/word/2010/wordprocessingDrawing" xmlns:wp="http://schemas.openxmlformats.org/drawingml/2006/wordprocessingDrawing" xmlns:w10="urn:schemas-microsoft-com:office:word" xmlns:w="http://schemas.openxmlformats.org/wordprocessingml/2006/main" xmlns:w14="http://schemas.microsoft.com/office/word/2010/wordml" xmlns:w15="http://schemas.microsoft.com/office/word/2012/wordml" xmlns:w16cex="http://schemas.microsoft.com/office/word/2018/wordml/cex" xmlns:w16cid="http://schemas.microsoft.com/office/word/2016/wordml/cid" xmlns:w16="http://schemas.microsoft.com/office/word/2018/wordml" xmlns:w16sdtdh="http://schemas.microsoft.com/office/word/2020/wordml/sdtdatahash" xmlns:w16se="http://schemas.microsoft.com/office/word/2015/wordml/symex" xmlns:wpg="http://schemas.microsoft.com/office/word/2010/wordprocessingGroup" xmlns:wpi="http://schemas.microsoft.com/office/word/2010/wordprocessingInk" xmlns:wne="http://schemas.microsoft.com/office/word/2006/wordml" xmlns:wps="http://schemas.microsoft.com/office/word/2010/wordprocessingShape" mc:Ignorable="w14 w15 w16se w16cid w16 w16cex w16sdtdh wp14">
   <w:body>
+    <w:sdt>
+      <w:sdtPr>
+        <w:rPr>
+          <w:color w:val="4472C4" w:themeColor="accent1"/>
+        </w:rPr>
+        <w:id w:val="1843815791"/>
+        <w:docPartObj>
+          <w:docPartGallery w:val="Cover Pages"/>
+          <w:docPartUnique/>
+        </w:docPartObj>
+      </w:sdtPr>
+      <w:sdtEndPr>
+        <w:rPr>
+          <w:rFonts w:eastAsia="Times New Roman" w:cstheme="minorHAnsi"/>
+          <w:color w:val="auto"/>
+          <w:sz w:val="18"/>
+          <w:szCs w:val="18"/>
+          <w:lang w:val="nl-NL" w:eastAsia="nl-BE"/>
+        </w:rPr>
+      </w:sdtEndPr>
+      <w:sdtContent>
+        <w:p>
+          <w:pPr>
+            <w:pStyle w:val="NoSpacing"/>
+            <w:spacing w:before="1540" w:after="240"/>
+            <w:jc w:val="center"/>
+            <w:rPr>
+              <w:color w:val="4472C4" w:themeColor="accent1"/>
+            </w:rPr>
+          </w:pPr>
+          <w:r>
+            <w:rPr>
+              <w:noProof/>
+              <w:color w:val="4472C4" w:themeColor="accent1"/>
+            </w:rPr>
+            <w:drawing>
+              <wp:inline distT="0" distB="0" distL="0" distR="0" wp14:anchorId="6361DD1A" wp14:editId="3C6C11A7">
+                <wp:extent cx="1417320" cy="750898"/>
+                <wp:effectExtent l="0" t="0" r="0" b="0"/>
+                <wp:docPr id="143" name="Picture 143"/>
+                <wp:cNvGraphicFramePr>
+                  <a:graphicFrameLocks xmlns:a="http://schemas.openxmlformats.org/drawingml/2006/main" noChangeAspect="1"/>
+                </wp:cNvGraphicFramePr>
+                <a:graphic xmlns:a="http://schemas.openxmlformats.org/drawingml/2006/main">
+                  <a:graphicData uri="http://schemas.openxmlformats.org/drawingml/2006/picture">
+                    <pic:pic xmlns:pic="http://schemas.openxmlformats.org/drawingml/2006/picture">
+                      <pic:nvPicPr>
+                        <pic:cNvPr id="3" name="t55.png"/>
+                        <pic:cNvPicPr/>
+                      </pic:nvPicPr>
+                      <pic:blipFill>
+                        <a:blip r:embed="rId6" cstate="print">
+                          <a:duotone>
+                            <a:schemeClr val="accent1">
+                              <a:shade val="45000"/>
+                              <a:satMod val="135000"/>
+                            </a:schemeClr>
+                            <a:prstClr val="white"/>
+                          </a:duotone>
+                          <a:extLst>
+                            <a:ext uri="{28A0092B-C50C-407E-A947-70E740481C1C}">
+                              <a14:useLocalDpi xmlns:a14="http://schemas.microsoft.com/office/drawing/2010/main" val="0"/>
+                            </a:ext>
+                          </a:extLst>
+                        </a:blip>
+                        <a:stretch>
+                          <a:fillRect/>
+                        </a:stretch>
+                      </pic:blipFill>
+                      <pic:spPr>
+                        <a:xfrm>
+                          <a:off x="0" y="0"/>
+                          <a:ext cx="1417320" cy="750898"/>
+                        </a:xfrm>
+                        <a:prstGeom prst="rect">
+                          <a:avLst/>
+                        </a:prstGeom>
+                        <a:noFill/>
+                        <a:ln>
+                          <a:noFill/>
+                        </a:ln>
+                      </pic:spPr>
+                    </pic:pic>
+                  </a:graphicData>
+                </a:graphic>
+              </wp:inline>
+            </w:drawing>
+          </w:r>
+        </w:p>
+        <w:sdt>
+          <w:sdtPr>
+            <w:rPr>
+              <w:rFonts w:asciiTheme="majorHAnsi" w:eastAsiaTheme="majorEastAsia" w:hAnsiTheme="majorHAnsi" w:cstheme="majorBidi"/>
+              <w:caps/>
+              <w:color w:val="4472C4" w:themeColor="accent1"/>
+              <w:sz w:val="72"/>
+              <w:szCs w:val="72"/>
+            </w:rPr>
+            <w:alias w:val="Title"/>
+            <w:tag w:val=""/>
+            <w:id w:val="1735040861"/>
+            <w:placeholder>
+              <w:docPart w:val="1F35782A3F7C4976B1C0A749092A4B62"/>
+            </w:placeholder>
+            <w:dataBinding w:prefixMappings="xmlns:ns0='http://purl.org/dc/elements/1.1/' xmlns:ns1='http://schemas.openxmlformats.org/package/2006/metadata/core-properties' " w:xpath="/ns1:coreProperties[1]/ns0:title[1]" w:storeItemID="{6C3C8BC8-F283-45AE-878A-BAB7291924A1}"/>
+            <w:text/>
+          </w:sdtPr>
+          <w:sdtContent>
+            <w:p>
+              <w:pPr>
+                <w:pStyle w:val="NoSpacing"/>
+                <w:pBdr>
+                  <w:top w:val="single" w:sz="6" w:space="6" w:color="4472C4" w:themeColor="accent1"/>
+                  <w:bottom w:val="single" w:sz="6" w:space="6" w:color="4472C4" w:themeColor="accent1"/>
+                </w:pBdr>
+                <w:spacing w:after="240"/>
+                <w:jc w:val="center"/>
+                <w:rPr>
+                  <w:rFonts w:asciiTheme="majorHAnsi" w:eastAsiaTheme="majorEastAsia" w:hAnsiTheme="majorHAnsi" w:cstheme="majorBidi"/>
+                  <w:caps/>
+                  <w:color w:val="4472C4" w:themeColor="accent1"/>
+                  <w:sz w:val="80"/>
+                  <w:szCs w:val="80"/>
+                </w:rPr>
+              </w:pPr>
+              <w:r>
+                <w:rPr>
+                  <w:rFonts w:asciiTheme="majorHAnsi" w:eastAsiaTheme="majorEastAsia" w:hAnsiTheme="majorHAnsi" w:cstheme="majorBidi"/>
+                  <w:caps/>
+                  <w:color w:val="4472C4" w:themeColor="accent1"/>
+                  <w:sz w:val="72"/>
+                  <w:szCs w:val="72"/>
+                </w:rPr>
+                <w:t>Analytics PowerBI</w:t>
+              </w:r>
+            </w:p>
+          </w:sdtContent>
+        </w:sdt>
+        <w:sdt>
+          <w:sdtPr>
+            <w:rPr>
+              <w:color w:val="4472C4" w:themeColor="accent1"/>
+              <w:sz w:val="28"/>
+              <w:szCs w:val="28"/>
+            </w:rPr>
+            <w:alias w:val="Subtitle"/>
+            <w:tag w:val=""/>
+            <w:id w:val="328029620"/>
+            <w:placeholder>
+              <w:docPart w:val="D9E78365E67646A5984AF917BED0B823"/>
+            </w:placeholder>
+            <w:dataBinding w:prefixMappings="xmlns:ns0='http://purl.org/dc/elements/1.1/' xmlns:ns1='http://schemas.openxmlformats.org/package/2006/metadata/core-properties' " w:xpath="/ns1:coreProperties[1]/ns0:subject[1]" w:storeItemID="{6C3C8BC8-F283-45AE-878A-BAB7291924A1}"/>
+            <w:text/>
+          </w:sdtPr>
+          <w:sdtContent>
+            <w:p>
+              <w:pPr>
+                <w:pStyle w:val="NoSpacing"/>
+                <w:jc w:val="center"/>
+                <w:rPr>
+                  <w:color w:val="4472C4" w:themeColor="accent1"/>
+                  <w:sz w:val="28"/>
+                  <w:szCs w:val="28"/>
+                </w:rPr>
+              </w:pPr>
+              <w:r>
+                <w:rPr>
+                  <w:color w:val="4472C4" w:themeColor="accent1"/>
+                  <w:sz w:val="28"/>
+                  <w:szCs w:val="28"/>
+                </w:rPr>
+                <w:t>Jeremy Smits</w:t>
+              </w:r>
+            </w:p>
+          </w:sdtContent>
+        </w:sdt>
+        <w:p>
+          <w:pPr>
+            <w:pStyle w:val="NoSpacing"/>
+            <w:spacing w:before="480"/>
+            <w:jc w:val="center"/>
+            <w:rPr>
+              <w:color w:val="4472C4" w:themeColor="accent1"/>
+            </w:rPr>
+          </w:pPr>
+          <w:r>
+            <w:rPr>
+              <w:noProof/>
+              <w:color w:val="4472C4" w:themeColor="accent1"/>
+            </w:rPr>
+            <mc:AlternateContent>
+              <mc:Choice Requires="wps">
+                <w:drawing>
+                  <wp:anchor distT="0" distB="0" distL="114300" distR="114300" simplePos="0" relativeHeight="251659264" behindDoc="0" locked="0" layoutInCell="1" allowOverlap="1" wp14:anchorId="18EDFA07" wp14:editId="7C9DA785">
+                    <wp:simplePos x="0" y="0"/>
+                    <wp:positionH relativeFrom="margin">
+                      <wp:align>center</wp:align>
+                    </wp:positionH>
+                    <mc:AlternateContent>
+                      <mc:Choice Requires="wp14">
+                        <wp:positionV relativeFrom="page">
+                          <wp14:pctPosVOffset>85000</wp14:pctPosVOffset>
+                        </wp:positionV>
+                      </mc:Choice>
+                      <mc:Fallback>
+                        <wp:positionV relativeFrom="page">
+                          <wp:posOffset>9088120</wp:posOffset>
+                        </wp:positionV>
+                      </mc:Fallback>
+                    </mc:AlternateContent>
+                    <wp:extent cx="6553200" cy="557784"/>
+                    <wp:effectExtent l="0" t="0" r="0" b="12700"/>
+                    <wp:wrapNone/>
+                    <wp:docPr id="142" name="Text Box 142"/>
+                    <wp:cNvGraphicFramePr/>
+                    <a:graphic xmlns:a="http://schemas.openxmlformats.org/drawingml/2006/main">
+                      <a:graphicData uri="http://schemas.microsoft.com/office/word/2010/wordprocessingShape">
+                        <wps:wsp>
+                          <wps:cNvSpPr txBox="1"/>
+                          <wps:spPr>
+                            <a:xfrm>
+                              <a:off x="0" y="0"/>
+                              <a:ext cx="6553200" cy="557784"/>
+                            </a:xfrm>
+                            <a:prstGeom prst="rect">
+                              <a:avLst/>
+                            </a:prstGeom>
+                            <a:noFill/>
+                            <a:ln w="6350">
+                              <a:noFill/>
+                            </a:ln>
+                            <a:effectLst/>
+                          </wps:spPr>
+                          <wps:style>
+                            <a:lnRef idx="0">
+                              <a:schemeClr val="accent1"/>
+                            </a:lnRef>
+                            <a:fillRef idx="0">
+                              <a:schemeClr val="accent1"/>
+                            </a:fillRef>
+                            <a:effectRef idx="0">
+                              <a:schemeClr val="accent1"/>
+                            </a:effectRef>
+                            <a:fontRef idx="minor">
+                              <a:schemeClr val="dk1"/>
+                            </a:fontRef>
+                          </wps:style>
+                          <wps:txbx>
+                            <w:txbxContent>
+                              <w:sdt>
+                                <w:sdtPr>
+                                  <w:rPr>
+                                    <w:caps/>
+                                    <w:color w:val="4472C4" w:themeColor="accent1"/>
+                                    <w:sz w:val="28"/>
+                                    <w:szCs w:val="28"/>
+                                  </w:rPr>
+                                  <w:alias w:val="Date"/>
+                                  <w:tag w:val=""/>
+                                  <w:id w:val="197127006"/>
+                                  <w:dataBinding w:prefixMappings="xmlns:ns0='http://schemas.microsoft.com/office/2006/coverPageProps' " w:xpath="/ns0:CoverPageProperties[1]/ns0:PublishDate[1]" w:storeItemID="{55AF091B-3C7A-41E3-B477-F2FDAA23CFDA}"/>
+                                  <w:date w:fullDate="2022-02-14T00:00:00Z">
+                                    <w:dateFormat w:val="MMMM d, yyyy"/>
+                                    <w:lid w:val="en-US"/>
+                                    <w:storeMappedDataAs w:val="dateTime"/>
+                                    <w:calendar w:val="gregorian"/>
+                                  </w:date>
+                                </w:sdtPr>
+                                <w:sdtContent>
+                                  <w:p>
+                                    <w:pPr>
+                                      <w:pStyle w:val="NoSpacing"/>
+                                      <w:spacing w:after="40"/>
+                                      <w:jc w:val="center"/>
+                                      <w:rPr>
+                                        <w:caps/>
+                                        <w:color w:val="4472C4" w:themeColor="accent1"/>
+                                        <w:sz w:val="28"/>
+                                        <w:szCs w:val="28"/>
+                                      </w:rPr>
+                                    </w:pPr>
+                                    <w:r>
+                                      <w:rPr>
+                                        <w:caps/>
+                                        <w:color w:val="4472C4" w:themeColor="accent1"/>
+                                        <w:sz w:val="28"/>
+                                        <w:szCs w:val="28"/>
+                                      </w:rPr>
+                                      <w:t>February 14, 2022</w:t>
+                                    </w:r>
+                                  </w:p>
+                                </w:sdtContent>
+                              </w:sdt>
+                              <w:p>
+                                <w:pPr>
+                                  <w:pStyle w:val="NoSpacing"/>
+                                  <w:jc w:val="center"/>
+                                  <w:rPr>
+                                    <w:color w:val="4472C4" w:themeColor="accent1"/>
+                                  </w:rPr>
+                                </w:pPr>
+                                <w:sdt>
+                                  <w:sdtPr>
+                                    <w:rPr>
+                                      <w:caps/>
+                                      <w:color w:val="4472C4" w:themeColor="accent1"/>
+                                    </w:rPr>
+                                    <w:alias w:val="Company"/>
+                                    <w:tag w:val=""/>
+                                    <w:id w:val="1390145197"/>
+                                    <w:dataBinding w:prefixMappings="xmlns:ns0='http://schemas.openxmlformats.org/officeDocument/2006/extended-properties' " w:xpath="/ns0:Properties[1]/ns0:Company[1]" w:storeItemID="{6668398D-A668-4E3E-A5EB-62B293D839F1}"/>
+                                    <w:text/>
+                                  </w:sdtPr>
+                                  <w:sdtContent>
+                                    <w:r>
+                                      <w:rPr>
+                                        <w:caps/>
+                                        <w:color w:val="4472C4" w:themeColor="accent1"/>
+                                      </w:rPr>
+                                      <w:t>Avans Breda</w:t>
+                                    </w:r>
+                                  </w:sdtContent>
+                                </w:sdt>
+                              </w:p>
+                              <w:p>
+                                <w:pPr>
+                                  <w:pStyle w:val="NoSpacing"/>
+                                  <w:jc w:val="center"/>
+                                  <w:rPr>
+                                    <w:color w:val="4472C4" w:themeColor="accent1"/>
+                                  </w:rPr>
+                                </w:pPr>
+                                <w:sdt>
+                                  <w:sdtPr>
+                                    <w:rPr>
+                                      <w:color w:val="4472C4" w:themeColor="accent1"/>
+                                    </w:rPr>
+                                    <w:alias w:val="Address"/>
+                                    <w:tag w:val=""/>
+                                    <w:id w:val="-726379553"/>
+                                    <w:dataBinding w:prefixMappings="xmlns:ns0='http://schemas.microsoft.com/office/2006/coverPageProps' " w:xpath="/ns0:CoverPageProperties[1]/ns0:CompanyAddress[1]" w:storeItemID="{55AF091B-3C7A-41E3-B477-F2FDAA23CFDA}"/>
+                                    <w:text/>
+                                  </w:sdtPr>
+                                  <w:sdtContent>
+                                    <w:r>
+                                      <w:rPr>
+                                        <w:color w:val="4472C4" w:themeColor="accent1"/>
+                                      </w:rPr>
+                                      <w:t>2141535</w:t>
+                                    </w:r>
+                                  </w:sdtContent>
+                                </w:sdt>
+                              </w:p>
+                            </w:txbxContent>
+                          </wps:txbx>
+                          <wps:bodyPr rot="0" spcFirstLastPara="0" vertOverflow="overflow" horzOverflow="overflow" vert="horz" wrap="square" lIns="0" tIns="0" rIns="0" bIns="0" numCol="1" spcCol="0" rtlCol="0" fromWordArt="0" anchor="b" anchorCtr="0" forceAA="0" compatLnSpc="1">
+                            <a:prstTxWarp prst="textNoShape">
+                              <a:avLst/>
+                            </a:prstTxWarp>
+                            <a:spAutoFit/>
+                          </wps:bodyPr>
+                        </wps:wsp>
+                      </a:graphicData>
+                    </a:graphic>
+                    <wp14:sizeRelH relativeFrom="margin">
+                      <wp14:pctWidth>100000</wp14:pctWidth>
+                    </wp14:sizeRelH>
+                    <wp14:sizeRelV relativeFrom="margin">
+                      <wp14:pctHeight>0</wp14:pctHeight>
+                    </wp14:sizeRelV>
+                  </wp:anchor>
+                </w:drawing>
+              </mc:Choice>
+              <mc:Fallback>
+                <w:pict>
+                  <v:shapetype w14:anchorId="18EDFA07" id="_x0000_t202" coordsize="21600,21600" o:spt="202" path="m,l,21600r21600,l21600,xe">
+                    <v:stroke joinstyle="miter"/>
+                    <v:path gradientshapeok="t" o:connecttype="rect"/>
+                  </v:shapetype>
+                  <v:shape id="Text Box 142" o:spid="_x0000_s1026" type="#_x0000_t202" style="position:absolute;left:0;text-align:left;margin-left:0;margin-top:0;width:516pt;height:43.9pt;z-index:251659264;visibility:visible;mso-wrap-style:square;mso-width-percent:1000;mso-height-percent:0;mso-top-percent:850;mso-wrap-distance-left:9pt;mso-wrap-distance-top:0;mso-wrap-distance-right:9pt;mso-wrap-distance-bottom:0;mso-position-horizontal:center;mso-position-horizontal-relative:margin;mso-position-vertical-relative:page;mso-width-percent:1000;mso-height-percent:0;mso-top-percent:850;mso-width-relative:margin;mso-height-relative:margin;v-text-anchor:bottom" o:gfxdata="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" filled="f" stroked="f" strokeweight=".5pt">
+                    <v:textbox style="mso-fit-shape-to-text:t" inset="0,0,0,0">
+                      <w:txbxContent>
+                        <w:sdt>
+                          <w:sdtPr>
+                            <w:rPr>
+                              <w:caps/>
+                              <w:color w:val="4472C4" w:themeColor="accent1"/>
+                              <w:sz w:val="28"/>
+                              <w:szCs w:val="28"/>
+                            </w:rPr>
+                            <w:alias w:val="Date"/>
+                            <w:tag w:val=""/>
+                            <w:id w:val="197127006"/>
+                            <w:dataBinding w:prefixMappings="xmlns:ns0='http://schemas.microsoft.com/office/2006/coverPageProps' " w:xpath="/ns0:CoverPageProperties[1]/ns0:PublishDate[1]" w:storeItemID="{55AF091B-3C7A-41E3-B477-F2FDAA23CFDA}"/>
+                            <w:date w:fullDate="2022-02-14T00:00:00Z">
+                              <w:dateFormat w:val="MMMM d, yyyy"/>
+                              <w:lid w:val="en-US"/>
+                              <w:storeMappedDataAs w:val="dateTime"/>
+                              <w:calendar w:val="gregorian"/>
+                            </w:date>
+                          </w:sdtPr>
+                          <w:sdtContent>
+                            <w:p>
+                              <w:pPr>
+                                <w:pStyle w:val="NoSpacing"/>
+                                <w:spacing w:after="40"/>
+                                <w:jc w:val="center"/>
+                                <w:rPr>
+                                  <w:caps/>
+                                  <w:color w:val="4472C4" w:themeColor="accent1"/>
+                                  <w:sz w:val="28"/>
+                                  <w:szCs w:val="28"/>
+                                </w:rPr>
+                              </w:pPr>
+                              <w:r>
+                                <w:rPr>
+                                  <w:caps/>
+                                  <w:color w:val="4472C4" w:themeColor="accent1"/>
+                                  <w:sz w:val="28"/>
+                                  <w:szCs w:val="28"/>
+                                </w:rPr>
+                                <w:t>February 14, 2022</w:t>
+                              </w:r>
+                            </w:p>
+                          </w:sdtContent>
+                        </w:sdt>
+                        <w:p>
+                          <w:pPr>
+                            <w:pStyle w:val="NoSpacing"/>
+                            <w:jc w:val="center"/>
+                            <w:rPr>
+                              <w:color w:val="4472C4" w:themeColor="accent1"/>
+                            </w:rPr>
+                          </w:pPr>
+                          <w:sdt>
+                            <w:sdtPr>
+                              <w:rPr>
+                                <w:caps/>
+                                <w:color w:val="4472C4" w:themeColor="accent1"/>
+                              </w:rPr>
+                              <w:alias w:val="Company"/>
+                              <w:tag w:val=""/>
+                              <w:id w:val="1390145197"/>
+                              <w:dataBinding w:prefixMappings="xmlns:ns0='http://schemas.openxmlformats.org/officeDocument/2006/extended-properties' " w:xpath="/ns0:Properties[1]/ns0:Company[1]" w:storeItemID="{6668398D-A668-4E3E-A5EB-62B293D839F1}"/>
+                              <w:text/>
+                            </w:sdtPr>
+                            <w:sdtContent>
+                              <w:r>
+                                <w:rPr>
+                                  <w:caps/>
+                                  <w:color w:val="4472C4" w:themeColor="accent1"/>
+                                </w:rPr>
+                                <w:t>Avans Breda</w:t>
+                              </w:r>
+                            </w:sdtContent>
+                          </w:sdt>
+                        </w:p>
+                        <w:p>
+                          <w:pPr>
+                            <w:pStyle w:val="NoSpacing"/>
+                            <w:jc w:val="center"/>
+                            <w:rPr>
+                              <w:color w:val="4472C4" w:themeColor="accent1"/>
+                            </w:rPr>
+                          </w:pPr>
+                          <w:sdt>
+                            <w:sdtPr>
+                              <w:rPr>
+                                <w:color w:val="4472C4" w:themeColor="accent1"/>
+                              </w:rPr>
+                              <w:alias w:val="Address"/>
+                              <w:tag w:val=""/>
+                              <w:id w:val="-726379553"/>
+                              <w:dataBinding w:prefixMappings="xmlns:ns0='http://schemas.microsoft.com/office/2006/coverPageProps' " w:xpath="/ns0:CoverPageProperties[1]/ns0:CompanyAddress[1]" w:storeItemID="{55AF091B-3C7A-41E3-B477-F2FDAA23CFDA}"/>
+                              <w:text/>
+                            </w:sdtPr>
+                            <w:sdtContent>
+                              <w:r>
+                                <w:rPr>
+                                  <w:color w:val="4472C4" w:themeColor="accent1"/>
+                                </w:rPr>
+                                <w:t>2141535</w:t>
+                              </w:r>
+                            </w:sdtContent>
+                          </w:sdt>
+                        </w:p>
+                      </w:txbxContent>
+                    </v:textbox>
+                    <w10:wrap anchorx="margin" anchory="page"/>
+                  </v:shape>
+                </w:pict>
+              </mc:Fallback>
+            </mc:AlternateContent>
+          </w:r>
+          <w:r>
+            <w:rPr>
+              <w:noProof/>
+              <w:color w:val="4472C4" w:themeColor="accent1"/>
+            </w:rPr>
+            <w:drawing>
+              <wp:inline distT="0" distB="0" distL="0" distR="0" wp14:anchorId="4730965F" wp14:editId="2E059A7F">
+                <wp:extent cx="758952" cy="478932"/>
+                <wp:effectExtent l="0" t="0" r="3175" b="0"/>
+                <wp:docPr id="144" name="Picture 144"/>
+                <wp:cNvGraphicFramePr>
+                  <a:graphicFrameLocks xmlns:a="http://schemas.openxmlformats.org/drawingml/2006/main" noChangeAspect="1"/>
+                </wp:cNvGraphicFramePr>
+                <a:graphic xmlns:a="http://schemas.openxmlformats.org/drawingml/2006/main">
+                  <a:graphicData uri="http://schemas.openxmlformats.org/drawingml/2006/picture">
+                    <pic:pic xmlns:pic="http://schemas.openxmlformats.org/drawingml/2006/picture">
+                      <pic:nvPicPr>
+                        <pic:cNvPr id="9" name="roco bottom.png"/>
+                        <pic:cNvPicPr/>
+                      </pic:nvPicPr>
+                      <pic:blipFill>
+                        <a:blip r:embed="rId7" cstate="print">
+                          <a:duotone>
+                            <a:schemeClr val="accent1">
+                              <a:shade val="45000"/>
+                              <a:satMod val="135000"/>
+                            </a:schemeClr>
+                            <a:prstClr val="white"/>
+                          </a:duotone>
+                          <a:extLst>
+                            <a:ext uri="{28A0092B-C50C-407E-A947-70E740481C1C}">
+                              <a14:useLocalDpi xmlns:a14="http://schemas.microsoft.com/office/drawing/2010/main" val="0"/>
+                            </a:ext>
+                          </a:extLst>
+                        </a:blip>
+                        <a:stretch>
+                          <a:fillRect/>
+                        </a:stretch>
+                      </pic:blipFill>
+                      <pic:spPr>
+                        <a:xfrm>
+                          <a:off x="0" y="0"/>
+                          <a:ext cx="758952" cy="478932"/>
+                        </a:xfrm>
+                        <a:prstGeom prst="rect">
+                          <a:avLst/>
+                        </a:prstGeom>
+                      </pic:spPr>
+                    </pic:pic>
+                  </a:graphicData>
+                </a:graphic>
+              </wp:inline>
+            </w:drawing>
+          </w:r>
+        </w:p>
+        <w:p>
+          <w:pPr>
+            <w:spacing w:after="160" w:line="259" w:lineRule="auto"/>
+            <w:rPr>
+              <w:rFonts w:asciiTheme="minorHAnsi" w:eastAsiaTheme="majorEastAsia" w:hAnsiTheme="minorHAnsi" w:cstheme="minorHAnsi"/>
+              <w:color w:val="2F5496" w:themeColor="accent1" w:themeShade="BF"/>
+              <w:sz w:val="32"/>
+              <w:szCs w:val="32"/>
+            </w:rPr>
+          </w:pPr>
+          <w:r>
+            <w:rPr>
+              <w:rFonts w:asciiTheme="minorHAnsi" w:hAnsiTheme="minorHAnsi" w:cstheme="minorHAnsi"/>
+            </w:rPr>
+            <w:br w:type="page"/>
+          </w:r>
+        </w:p>
+      </w:sdtContent>
+    </w:sdt>
     <w:p>
       <w:pPr>
         <w:pStyle w:val="Heading1"/>
@@ -13,6 +581,7 @@
         <w:rPr>
           <w:rFonts w:asciiTheme="minorHAnsi" w:hAnsiTheme="minorHAnsi" w:cstheme="minorHAnsi"/>
         </w:rPr>
+        <w:lastRenderedPageBreak/>
         <w:t>Inleiding</w:t>
       </w:r>
     </w:p>
@@ -30,15 +599,7 @@
           <w:sz w:val="22"/>
           <w:szCs w:val="22"/>
         </w:rPr>
-        <w:t>Adventure Bikes is een grote keten van fietsenwinkels, met wereldwijd winkels in alle grote steden.</w:t>
-      </w:r>
-      <w:r>
-        <w:rPr>
-          <w:rFonts w:asciiTheme="minorHAnsi" w:hAnsiTheme="minorHAnsi" w:cstheme="minorHAnsi"/>
-          <w:sz w:val="22"/>
-          <w:szCs w:val="22"/>
-        </w:rPr>
-        <w:t xml:space="preserve"> </w:t>
+        <w:t xml:space="preserve">Adventure Bikes is een grote keten van fietsenwinkels, met wereldwijd winkels in alle grote steden. </w:t>
       </w:r>
       <w:r>
         <w:rPr>
@@ -108,7 +669,7 @@
           <w:szCs w:val="22"/>
           <w:lang w:eastAsia="en-US"/>
         </w:rPr>
-        <w:t xml:space="preserve"> Er worden </w:t>
+        <w:t xml:space="preserve"> Er worden measures gebruikt waarbij de focus ligt op </w:t>
       </w:r>
       <w:r>
         <w:rPr>
@@ -117,34 +678,7 @@
           <w:szCs w:val="22"/>
           <w:lang w:eastAsia="en-US"/>
         </w:rPr>
-        <w:t>measures</w:t>
-      </w:r>
-      <w:r>
-        <w:rPr>
-          <w:rFonts w:asciiTheme="minorHAnsi" w:hAnsiTheme="minorHAnsi" w:cstheme="minorHAnsi"/>
-          <w:sz w:val="22"/>
-          <w:szCs w:val="22"/>
-          <w:lang w:eastAsia="en-US"/>
-        </w:rPr>
-        <w:t xml:space="preserve"> </w:t>
-      </w:r>
-      <w:r>
-        <w:rPr>
-          <w:rFonts w:asciiTheme="minorHAnsi" w:hAnsiTheme="minorHAnsi" w:cstheme="minorHAnsi"/>
-          <w:sz w:val="22"/>
-          <w:szCs w:val="22"/>
-          <w:lang w:eastAsia="en-US"/>
-        </w:rPr>
-        <w:t xml:space="preserve">gebruikt waarbij de focus ligt op </w:t>
-      </w:r>
-      <w:r>
-        <w:rPr>
-          <w:rFonts w:asciiTheme="minorHAnsi" w:hAnsiTheme="minorHAnsi" w:cstheme="minorHAnsi"/>
-          <w:sz w:val="22"/>
-          <w:szCs w:val="22"/>
-          <w:lang w:eastAsia="en-US"/>
-        </w:rPr>
-        <w:t>discount, sales amount, transfer price en profit. Er worden sliders gebruikt op verschillende landen en jaren zodat er per land gekeken kan worden, naar de groei.</w:t>
+        <w:t>discount, transfer price en profit. Er worden sliders gebruikt op verschillende landen en jaren zodat er per land gekeken kan worden, naar de groei.</w:t>
       </w:r>
     </w:p>
     <w:p>
@@ -176,6 +710,7 @@
           <w:rFonts w:asciiTheme="minorHAnsi" w:hAnsiTheme="minorHAnsi" w:cstheme="minorHAnsi"/>
           <w:sz w:val="22"/>
           <w:szCs w:val="22"/>
+          <w:lang w:eastAsia="en-US"/>
         </w:rPr>
       </w:pPr>
       <w:r>
@@ -185,7 +720,16 @@
           <w:szCs w:val="22"/>
           <w:lang w:eastAsia="en-US"/>
         </w:rPr>
-        <w:t xml:space="preserve">van de organisatie is een geaggregeerde omzetgroei(revenu) van gemiddeld 5% per jaar. De brutowinstmarge (profit </w:t>
+        <w:t>V</w:t>
+      </w:r>
+      <w:r>
+        <w:rPr>
+          <w:rFonts w:asciiTheme="minorHAnsi" w:hAnsiTheme="minorHAnsi" w:cstheme="minorHAnsi"/>
+          <w:sz w:val="22"/>
+          <w:szCs w:val="22"/>
+          <w:lang w:eastAsia="en-US"/>
+        </w:rPr>
+        <w:t xml:space="preserve">an de organisatie is een geaggregeerde omzetgroei(revenu) van gemiddeld 5% per jaar. De brutowinstmarge (profit </w:t>
       </w:r>
       <w:proofErr w:type="spellStart"/>
       <w:r>
@@ -224,12 +768,152 @@
           <w:lang w:eastAsia="en-US"/>
         </w:rPr>
         <w:t>Er wordt een filter gebruikt waarbij er per land gekeken kan worden naar de omzetgroei van het land tegenover het vorige jaar. De kosten van onderdelen samen met het verkoop van de verschillende producten worden dan ook weergegeven over de jaren heen. Zo kan het lokaal management keuzes maken om de omzetgroei van 5% te waarborgen.</w:t>
+      </w:r>
+    </w:p>
+    <w:p>
+      <w:pPr>
+        <w:rPr>
+          <w:rFonts w:asciiTheme="minorHAnsi" w:hAnsiTheme="minorHAnsi" w:cstheme="minorHAnsi"/>
+          <w:sz w:val="22"/>
+          <w:szCs w:val="22"/>
+          <w:lang w:eastAsia="en-US"/>
+        </w:rPr>
+      </w:pPr>
+    </w:p>
+    <w:p>
+      <w:pPr>
+        <w:pStyle w:val="Heading1"/>
+        <w:rPr>
+          <w:rFonts w:asciiTheme="minorHAnsi" w:hAnsiTheme="minorHAnsi" w:cstheme="minorHAnsi"/>
+          <w:lang w:eastAsia="en-US"/>
+        </w:rPr>
+      </w:pPr>
+      <w:r>
+        <w:rPr>
+          <w:rFonts w:asciiTheme="minorHAnsi" w:hAnsiTheme="minorHAnsi" w:cstheme="minorHAnsi"/>
+          <w:lang w:eastAsia="en-US"/>
+        </w:rPr>
+        <w:t>Peerreview</w:t>
+      </w:r>
+      <w:r>
+        <w:rPr>
+          <w:rFonts w:asciiTheme="minorHAnsi" w:hAnsiTheme="minorHAnsi" w:cstheme="minorHAnsi"/>
+          <w:lang w:eastAsia="en-US"/>
+        </w:rPr>
+        <w:t xml:space="preserve"> (Sanne Huismans)</w:t>
+      </w:r>
+    </w:p>
+    <w:p>
+      <w:pPr>
+        <w:rPr>
+          <w:rFonts w:asciiTheme="minorHAnsi" w:hAnsiTheme="minorHAnsi" w:cstheme="minorHAnsi"/>
+          <w:sz w:val="22"/>
+          <w:szCs w:val="22"/>
+          <w:lang w:eastAsia="en-US"/>
+        </w:rPr>
+      </w:pPr>
+      <w:r>
+        <w:rPr>
+          <w:rFonts w:asciiTheme="minorHAnsi" w:hAnsiTheme="minorHAnsi" w:cstheme="minorHAnsi"/>
+          <w:sz w:val="22"/>
+          <w:szCs w:val="22"/>
+          <w:lang w:eastAsia="en-US"/>
+        </w:rPr>
+        <w:t>General management:</w:t>
+      </w:r>
+      <w:r>
+        <w:rPr>
+          <w:rFonts w:asciiTheme="minorHAnsi" w:hAnsiTheme="minorHAnsi" w:cstheme="minorHAnsi"/>
+          <w:sz w:val="22"/>
+          <w:szCs w:val="22"/>
+          <w:lang w:eastAsia="en-US"/>
+        </w:rPr>
+        <w:t xml:space="preserve"> de kleuren van het dashboard zien er goed uit en uitstekend gebruik van slicers. Is de transfer prijs tegenover de discount een goed idee? Ik denk persoonlijk van wel omdat de discount tegenover de revenue zetten geen meerwaarde zal hebben. Het is nu nog onduidelijk dat  het doel is om 10% profit te behalen.</w:t>
+      </w:r>
+      <w:r>
+        <w:rPr>
+          <w:rFonts w:asciiTheme="minorHAnsi" w:hAnsiTheme="minorHAnsi" w:cstheme="minorHAnsi"/>
+          <w:sz w:val="22"/>
+          <w:szCs w:val="22"/>
+          <w:lang w:eastAsia="en-US"/>
+        </w:rPr>
+        <w:t xml:space="preserve"> Misschien is het handig om revenu </w:t>
+      </w:r>
+      <w:proofErr w:type="spellStart"/>
+      <w:r>
+        <w:rPr>
+          <w:rFonts w:asciiTheme="minorHAnsi" w:hAnsiTheme="minorHAnsi" w:cstheme="minorHAnsi"/>
+          <w:sz w:val="22"/>
+          <w:szCs w:val="22"/>
+          <w:lang w:eastAsia="en-US"/>
+        </w:rPr>
+        <w:t>growth</w:t>
+      </w:r>
+      <w:proofErr w:type="spellEnd"/>
+      <w:r>
+        <w:rPr>
+          <w:rFonts w:asciiTheme="minorHAnsi" w:hAnsiTheme="minorHAnsi" w:cstheme="minorHAnsi"/>
+          <w:sz w:val="22"/>
+          <w:szCs w:val="22"/>
+          <w:lang w:eastAsia="en-US"/>
+        </w:rPr>
+        <w:t xml:space="preserve"> op dit dashboard te laten zien. Ik denk dat het meer de taak is van lokaal management om dat in de gaten te houden.</w:t>
+      </w:r>
+    </w:p>
+    <w:p>
+      <w:pPr>
+        <w:rPr>
+          <w:rFonts w:asciiTheme="minorHAnsi" w:hAnsiTheme="minorHAnsi" w:cstheme="minorHAnsi"/>
+          <w:sz w:val="22"/>
+          <w:szCs w:val="22"/>
+          <w:lang w:eastAsia="en-US"/>
+        </w:rPr>
+      </w:pPr>
+      <w:r>
+        <w:rPr>
+          <w:rFonts w:asciiTheme="minorHAnsi" w:hAnsiTheme="minorHAnsi" w:cstheme="minorHAnsi"/>
+          <w:sz w:val="22"/>
+          <w:szCs w:val="22"/>
+          <w:lang w:eastAsia="en-US"/>
+        </w:rPr>
+        <w:t>2020 eraf?</w:t>
+      </w:r>
+    </w:p>
+    <w:p>
+      <w:pPr>
+        <w:rPr>
+          <w:rFonts w:asciiTheme="minorHAnsi" w:hAnsiTheme="minorHAnsi" w:cstheme="minorHAnsi"/>
+          <w:sz w:val="22"/>
+          <w:szCs w:val="22"/>
+          <w:lang w:eastAsia="en-US"/>
+        </w:rPr>
+      </w:pPr>
+    </w:p>
+    <w:p>
+      <w:pPr>
+        <w:rPr>
+          <w:rFonts w:asciiTheme="minorHAnsi" w:hAnsiTheme="minorHAnsi" w:cstheme="minorHAnsi"/>
+          <w:sz w:val="22"/>
+          <w:szCs w:val="22"/>
+          <w:lang w:eastAsia="en-US"/>
+        </w:rPr>
+      </w:pPr>
+      <w:r>
+        <w:rPr>
+          <w:rFonts w:asciiTheme="minorHAnsi" w:hAnsiTheme="minorHAnsi" w:cstheme="minorHAnsi"/>
+          <w:sz w:val="22"/>
+          <w:szCs w:val="22"/>
+          <w:lang w:eastAsia="en-US"/>
+        </w:rPr>
+        <w:t>Lokaal management: het eerste diagram staat gesorteerd op revenu, misschien is het een goed idee om te sorteren op jaartal. In het gross profit diagram lijkt er een grote daling ook al is het maar paar procent. Ik denk dat dit goed is want voor een groot bedrijf is een paar procent al een hoop geld, ook kan je door de kleine verschillen enorm groeien als bedrijf. Cirkel diagram is erg klein als je een land zoals Zwitserland kiest. Ik zie niet hoe ik dit op een andere manier kan doen en ik heb er de cijfers naast gezet.</w:t>
       </w:r>
     </w:p>
     <w:sectPr>
       <w:pgSz w:w="11906" w:h="16838"/>
       <w:pgMar w:top="1417" w:right="1417" w:bottom="1417" w:left="1417" w:header="708" w:footer="708" w:gutter="0"/>
+      <w:pgNumType w:start="0"/>
       <w:cols w:space="708"/>
+      <w:titlePg/>
       <w:docGrid w:linePitch="360"/>
     </w:sectPr>
   </w:body>
@@ -901,7 +1585,621 @@
       <w:lang w:eastAsia="nl-BE"/>
     </w:rPr>
   </w:style>
+  <w:style w:type="paragraph" w:styleId="NoSpacing">
+    <w:name w:val="No Spacing"/>
+    <w:link w:val="NoSpacingChar"/>
+    <w:uiPriority w:val="1"/>
+    <w:qFormat/>
+    <w:rsid w:val="0057332B"/>
+    <w:pPr>
+      <w:spacing w:after="0" w:line="240" w:lineRule="auto"/>
+    </w:pPr>
+    <w:rPr>
+      <w:rFonts w:eastAsiaTheme="minorEastAsia"/>
+      <w:lang w:val="en-US"/>
+    </w:rPr>
+  </w:style>
+  <w:style w:type="character" w:customStyle="1" w:styleId="NoSpacingChar">
+    <w:name w:val="No Spacing Char"/>
+    <w:basedOn w:val="DefaultParagraphFont"/>
+    <w:link w:val="NoSpacing"/>
+    <w:uiPriority w:val="1"/>
+    <w:rsid w:val="0057332B"/>
+    <w:rPr>
+      <w:rFonts w:eastAsiaTheme="minorEastAsia"/>
+      <w:lang w:val="en-US"/>
+    </w:rPr>
+  </w:style>
 </w:styles>
+</file>
+
+<file path=word/glossary/document.xml><?xml version="1.0" encoding="utf-8"?>
+<w:glossaryDocument xmlns:wpc="http://schemas.microsoft.com/office/word/2010/wordprocessingCanvas" xmlns:cx="http://schemas.microsoft.com/office/drawing/2014/chartex" xmlns:cx1="http://schemas.microsoft.com/office/drawing/2015/9/8/chartex" xmlns:cx2="http://schemas.microsoft.com/office/drawing/2015/10/21/chartex" xmlns:cx3="http://schemas.microsoft.com/office/drawing/2016/5/9/chartex" xmlns:cx4="http://schemas.microsoft.com/office/drawing/2016/5/10/chartex" xmlns:cx5="http://schemas.microsoft.com/office/drawing/2016/5/11/chartex" xmlns:cx6="http://schemas.microsoft.com/office/drawing/2016/5/12/chartex" xmlns:cx7="http://schemas.microsoft.com/office/drawing/2016/5/13/chartex" xmlns:cx8="http://schemas.microsoft.com/office/drawing/2016/5/14/chartex" xmlns:mc="http://schemas.openxmlformats.org/markup-compatibility/2006" xmlns:aink="http://schemas.microsoft.com/office/drawing/2016/ink" xmlns:am3d="http://schemas.microsoft.com/office/drawing/2017/model3d" xmlns:o="urn:schemas-microsoft-com:office:office" xmlns:r="http://schemas.openxmlformats.org/officeDocument/2006/relationships" xmlns:m="http://schemas.openxmlformats.org/officeDocument/2006/math" xmlns:v="urn:schemas-microsoft-com:vml" xmlns:wp14="http://schemas.microsoft.com/office/word/2010/wordprocessingDrawing" xmlns:wp="http://schemas.openxmlformats.org/drawingml/2006/wordprocessingDrawing" xmlns:w10="urn:schemas-microsoft-com:office:word" xmlns:w="http://schemas.openxmlformats.org/wordprocessingml/2006/main" xmlns:w14="http://schemas.microsoft.com/office/word/2010/wordml" xmlns:w15="http://schemas.microsoft.com/office/word/2012/wordml" xmlns:w16cex="http://schemas.microsoft.com/office/word/2018/wordml/cex" xmlns:w16cid="http://schemas.microsoft.com/office/word/2016/wordml/cid" xmlns:w16="http://schemas.microsoft.com/office/word/2018/wordml" xmlns:w16sdtdh="http://schemas.microsoft.com/office/word/2020/wordml/sdtdatahash" xmlns:w16se="http://schemas.microsoft.com/office/word/2015/wordml/symex" xmlns:wpg="http://schemas.microsoft.com/office/word/2010/wordprocessingGroup" xmlns:wpi="http://schemas.microsoft.com/office/word/2010/wordprocessingInk" xmlns:wne="http://schemas.microsoft.com/office/word/2006/wordml" xmlns:wps="http://schemas.microsoft.com/office/word/2010/wordprocessingShape" mc:Ignorable="w14 w15 w16se w16cid w16 w16cex w16sdtdh wp14">
+  <w:docParts>
+    <w:docPart>
+      <w:docPartPr>
+        <w:name w:val="1F35782A3F7C4976B1C0A749092A4B62"/>
+        <w:category>
+          <w:name w:val="General"/>
+          <w:gallery w:val="placeholder"/>
+        </w:category>
+        <w:types>
+          <w:type w:val="bbPlcHdr"/>
+        </w:types>
+        <w:behaviors>
+          <w:behavior w:val="content"/>
+        </w:behaviors>
+        <w:guid w:val="{71CE2EDC-123E-4409-89C2-981AF1FA4B60}"/>
+      </w:docPartPr>
+      <w:docPartBody>
+        <w:p>
+          <w:pPr>
+            <w:pStyle w:val="1F35782A3F7C4976B1C0A749092A4B62"/>
+          </w:pPr>
+          <w:r>
+            <w:rPr>
+              <w:rFonts w:asciiTheme="majorHAnsi" w:eastAsiaTheme="majorEastAsia" w:hAnsiTheme="majorHAnsi" w:cstheme="majorBidi"/>
+              <w:caps/>
+              <w:color w:val="4472C4" w:themeColor="accent1"/>
+              <w:sz w:val="80"/>
+              <w:szCs w:val="80"/>
+            </w:rPr>
+            <w:t>[Document title]</w:t>
+          </w:r>
+        </w:p>
+      </w:docPartBody>
+    </w:docPart>
+    <w:docPart>
+      <w:docPartPr>
+        <w:name w:val="D9E78365E67646A5984AF917BED0B823"/>
+        <w:category>
+          <w:name w:val="General"/>
+          <w:gallery w:val="placeholder"/>
+        </w:category>
+        <w:types>
+          <w:type w:val="bbPlcHdr"/>
+        </w:types>
+        <w:behaviors>
+          <w:behavior w:val="content"/>
+        </w:behaviors>
+        <w:guid w:val="{7EBB6E79-098D-410B-AC2B-8F959DDB53E9}"/>
+      </w:docPartPr>
+      <w:docPartBody>
+        <w:p>
+          <w:pPr>
+            <w:pStyle w:val="D9E78365E67646A5984AF917BED0B823"/>
+          </w:pPr>
+          <w:r>
+            <w:rPr>
+              <w:color w:val="4472C4" w:themeColor="accent1"/>
+              <w:sz w:val="28"/>
+              <w:szCs w:val="28"/>
+            </w:rPr>
+            <w:t>[Document subtitle]</w:t>
+          </w:r>
+        </w:p>
+      </w:docPartBody>
+    </w:docPart>
+  </w:docParts>
+</w:glossaryDocument>
+</file>
+
+<file path=word/glossary/fontTable.xml><?xml version="1.0" encoding="utf-8"?>
+<w:fonts xmlns:mc="http://schemas.openxmlformats.org/markup-compatibility/2006" xmlns:r="http://schemas.openxmlformats.org/officeDocument/2006/relationships" xmlns:w="http://schemas.openxmlformats.org/wordprocessingml/2006/main" xmlns:w14="http://schemas.microsoft.com/office/word/2010/wordml" xmlns:w15="http://schemas.microsoft.com/office/word/2012/wordml" xmlns:w16cex="http://schemas.microsoft.com/office/word/2018/wordml/cex" xmlns:w16cid="http://schemas.microsoft.com/office/word/2016/wordml/cid" xmlns:w16="http://schemas.microsoft.com/office/word/2018/wordml" xmlns:w16sdtdh="http://schemas.microsoft.com/office/word/2020/wordml/sdtdatahash" xmlns:w16se="http://schemas.microsoft.com/office/word/2015/wordml/symex" mc:Ignorable="w14 w15 w16se w16cid w16 w16cex w16sdtdh">
+  <w:font w:name="Calibri">
+    <w:panose1 w:val="020F0502020204030204"/>
+    <w:charset w:val="00"/>
+    <w:family w:val="swiss"/>
+    <w:pitch w:val="variable"/>
+    <w:sig w:usb0="E4002EFF" w:usb1="C000247B" w:usb2="00000009" w:usb3="00000000" w:csb0="000001FF" w:csb1="00000000"/>
+  </w:font>
+  <w:font w:name="Times New Roman">
+    <w:panose1 w:val="02020603050405020304"/>
+    <w:charset w:val="00"/>
+    <w:family w:val="roman"/>
+    <w:pitch w:val="variable"/>
+    <w:sig w:usb0="E0002EFF" w:usb1="C000785B" w:usb2="00000009" w:usb3="00000000" w:csb0="000001FF" w:csb1="00000000"/>
+  </w:font>
+  <w:font w:name="Verdana">
+    <w:panose1 w:val="020B0604030504040204"/>
+    <w:charset w:val="00"/>
+    <w:family w:val="swiss"/>
+    <w:pitch w:val="variable"/>
+    <w:sig w:usb0="A00006FF" w:usb1="4000205B" w:usb2="00000010" w:usb3="00000000" w:csb0="0000019F" w:csb1="00000000"/>
+  </w:font>
+  <w:font w:name="Calibri Light">
+    <w:panose1 w:val="020F0302020204030204"/>
+    <w:charset w:val="00"/>
+    <w:family w:val="swiss"/>
+    <w:pitch w:val="variable"/>
+    <w:sig w:usb0="E4002EFF" w:usb1="C000247B" w:usb2="00000009" w:usb3="00000000" w:csb0="000001FF" w:csb1="00000000"/>
+  </w:font>
+</w:fonts>
+</file>
+
+<file path=word/glossary/settings.xml><?xml version="1.0" encoding="utf-8"?>
+<w:settings xmlns:mc="http://schemas.openxmlformats.org/markup-compatibility/2006" xmlns:o="urn:schemas-microsoft-com:office:office" xmlns:r="http://schemas.openxmlformats.org/officeDocument/2006/relationships" xmlns:m="http://schemas.openxmlformats.org/officeDocument/2006/math" xmlns:v="urn:schemas-microsoft-com:vml" xmlns:w10="urn:schemas-microsoft-com:office:word" xmlns:w="http://schemas.openxmlformats.org/wordprocessingml/2006/main" xmlns:w14="http://schemas.microsoft.com/office/word/2010/wordml" xmlns:w15="http://schemas.microsoft.com/office/word/2012/wordml" xmlns:w16cex="http://schemas.microsoft.com/office/word/2018/wordml/cex" xmlns:w16cid="http://schemas.microsoft.com/office/word/2016/wordml/cid" xmlns:w16="http://schemas.microsoft.com/office/word/2018/wordml" xmlns:w16sdtdh="http://schemas.microsoft.com/office/word/2020/wordml/sdtdatahash" xmlns:w16se="http://schemas.microsoft.com/office/word/2015/wordml/symex" xmlns:sl="http://schemas.openxmlformats.org/schemaLibrary/2006/main" mc:Ignorable="w14 w15 w16se w16cid w16 w16cex w16sdtdh">
+  <w:view w:val="normal"/>
+  <w:defaultTabStop w:val="708"/>
+  <w:hyphenationZone w:val="425"/>
+  <w:characterSpacingControl w:val="doNotCompress"/>
+  <w:compat>
+    <w:useFELayout/>
+    <w:compatSetting w:name="compatibilityMode" w:uri="http://schemas.microsoft.com/office/word" w:val="15"/>
+    <w:compatSetting w:name="overrideTableStyleFontSizeAndJustification" w:uri="http://schemas.microsoft.com/office/word" w:val="1"/>
+    <w:compatSetting w:name="enableOpenTypeFeatures" w:uri="http://schemas.microsoft.com/office/word" w:val="1"/>
+    <w:compatSetting w:name="doNotFlipMirrorIndents" w:uri="http://schemas.microsoft.com/office/word" w:val="1"/>
+    <w:compatSetting w:name="differentiateMultirowTableHeaders" w:uri="http://schemas.microsoft.com/office/word" w:val="1"/>
+    <w:compatSetting w:name="useWord2013TrackBottomHyphenation" w:uri="http://schemas.microsoft.com/office/word" w:val="0"/>
+  </w:compat>
+  <w:rsids>
+    <w:rsidRoot w:val="004E7B31"/>
+    <w:rsid w:val="004E7B31"/>
+    <w:rsid w:val="005F03B6"/>
+  </w:rsids>
+  <m:mathPr>
+    <m:mathFont m:val="Cambria Math"/>
+    <m:brkBin m:val="before"/>
+    <m:brkBinSub m:val="--"/>
+    <m:smallFrac m:val="0"/>
+    <m:dispDef/>
+    <m:lMargin m:val="0"/>
+    <m:rMargin m:val="0"/>
+    <m:defJc m:val="centerGroup"/>
+    <m:wrapIndent m:val="1440"/>
+    <m:intLim m:val="subSup"/>
+    <m:naryLim m:val="undOvr"/>
+  </m:mathPr>
+  <w:themeFontLang w:val="nl-NL"/>
+  <w:clrSchemeMapping w:bg1="light1" w:t1="dark1" w:bg2="light2" w:t2="dark2" w:accent1="accent1" w:accent2="accent2" w:accent3="accent3" w:accent4="accent4" w:accent5="accent5" w:accent6="accent6" w:hyperlink="hyperlink" w:followedHyperlink="followedHyperlink"/>
+  <w:decimalSymbol w:val=","/>
+  <w:listSeparator w:val=","/>
+  <w15:chartTrackingRefBased/>
+</w:settings>
+</file>
+
+<file path=word/glossary/styles.xml><?xml version="1.0" encoding="utf-8"?>
+<w:styles xmlns:mc="http://schemas.openxmlformats.org/markup-compatibility/2006" xmlns:r="http://schemas.openxmlformats.org/officeDocument/2006/relationships" xmlns:w="http://schemas.openxmlformats.org/wordprocessingml/2006/main" xmlns:w14="http://schemas.microsoft.com/office/word/2010/wordml" xmlns:w15="http://schemas.microsoft.com/office/word/2012/wordml" xmlns:w16cex="http://schemas.microsoft.com/office/word/2018/wordml/cex" xmlns:w16cid="http://schemas.microsoft.com/office/word/2016/wordml/cid" xmlns:w16="http://schemas.microsoft.com/office/word/2018/wordml" xmlns:w16sdtdh="http://schemas.microsoft.com/office/word/2020/wordml/sdtdatahash" xmlns:w16se="http://schemas.microsoft.com/office/word/2015/wordml/symex" mc:Ignorable="w14 w15 w16se w16cid w16 w16cex w16sdtdh">
+  <w:docDefaults>
+    <w:rPrDefault>
+      <w:rPr>
+        <w:rFonts w:asciiTheme="minorHAnsi" w:eastAsiaTheme="minorEastAsia" w:hAnsiTheme="minorHAnsi" w:cstheme="minorBidi"/>
+        <w:sz w:val="22"/>
+        <w:szCs w:val="22"/>
+        <w:lang w:val="nl-NL" w:eastAsia="nl-NL" w:bidi="ar-SA"/>
+      </w:rPr>
+    </w:rPrDefault>
+    <w:pPrDefault>
+      <w:pPr>
+        <w:spacing w:after="160" w:line="259" w:lineRule="auto"/>
+      </w:pPr>
+    </w:pPrDefault>
+  </w:docDefaults>
+  <w:latentStyles w:defLockedState="0" w:defUIPriority="99" w:defSemiHidden="0" w:defUnhideWhenUsed="0" w:defQFormat="0" w:count="376">
+    <w:lsdException w:name="Normal" w:uiPriority="0" w:qFormat="1"/>
+    <w:lsdException w:name="heading 1" w:uiPriority="9" w:qFormat="1"/>
+    <w:lsdException w:name="heading 2" w:semiHidden="1" w:uiPriority="9" w:unhideWhenUsed="1" w:qFormat="1"/>
+    <w:lsdException w:name="heading 3" w:semiHidden="1" w:uiPriority="9" w:unhideWhenUsed="1" w:qFormat="1"/>
+    <w:lsdException w:name="heading 4" w:semiHidden="1" w:uiPriority="9" w:unhideWhenUsed="1" w:qFormat="1"/>
+    <w:lsdException w:name="heading 5" w:semiHidden="1" w:uiPriority="9" w:unhideWhenUsed="1" w:qFormat="1"/>
+    <w:lsdException w:name="heading 6" w:semiHidden="1" w:uiPriority="9" w:unhideWhenUsed="1" w:qFormat="1"/>
+    <w:lsdException w:name="heading 7" w:semiHidden="1" w:uiPriority="9" w:unhideWhenUsed="1" w:qFormat="1"/>
+    <w:lsdException w:name="heading 8" w:semiHidden="1" w:uiPriority="9" w:unhideWhenUsed="1" w:qFormat="1"/>
+    <w:lsdException w:name="heading 9" w:semiHidden="1" w:uiPriority="9" w:unhideWhenUsed="1" w:qFormat="1"/>
+    <w:lsdException w:name="index 1" w:semiHidden="1" w:unhideWhenUsed="1"/>
+    <w:lsdException w:name="index 2" w:semiHidden="1" w:unhideWhenUsed="1"/>
+    <w:lsdException w:name="index 3" w:semiHidden="1" w:unhideWhenUsed="1"/>
+    <w:lsdException w:name="index 4" w:semiHidden="1" w:unhideWhenUsed="1"/>
+    <w:lsdException w:name="index 5" w:semiHidden="1" w:unhideWhenUsed="1"/>
+    <w:lsdException w:name="index 6" w:semiHidden="1" w:unhideWhenUsed="1"/>
+    <w:lsdException w:name="index 7" w:semiHidden="1" w:unhideWhenUsed="1"/>
+    <w:lsdException w:name="index 8" w:semiHidden="1" w:unhideWhenUsed="1"/>
+    <w:lsdException w:name="index 9" w:semiHidden="1" w:unhideWhenUsed="1"/>
+    <w:lsdException w:name="toc 1" w:semiHidden="1" w:uiPriority="39" w:unhideWhenUsed="1"/>
+    <w:lsdException w:name="toc 2" w:semiHidden="1" w:uiPriority="39" w:unhideWhenUsed="1"/>
+    <w:lsdException w:name="toc 3" w:semiHidden="1" w:uiPriority="39" w:unhideWhenUsed="1"/>
+    <w:lsdException w:name="toc 4" w:semiHidden="1" w:uiPriority="39" w:unhideWhenUsed="1"/>
+    <w:lsdException w:name="toc 5" w:semiHidden="1" w:uiPriority="39" w:unhideWhenUsed="1"/>
+    <w:lsdException w:name="toc 6" w:semiHidden="1" w:uiPriority="39" w:unhideWhenUsed="1"/>
+    <w:lsdException w:name="toc 7" w:semiHidden="1" w:uiPriority="39" w:unhideWhenUsed="1"/>
+    <w:lsdException w:name="toc 8" w:semiHidden="1" w:uiPriority="39" w:unhideWhenUsed="1"/>
+    <w:lsdException w:name="toc 9" w:semiHidden="1" w:uiPriority="39" w:unhideWhenUsed="1"/>
+    <w:lsdException w:name="Normal Indent" w:semiHidden="1" w:unhideWhenUsed="1"/>
+    <w:lsdException w:name="footnote text" w:semiHidden="1" w:unhideWhenUsed="1"/>
+    <w:lsdException w:name="annotation text" w:semiHidden="1" w:unhideWhenUsed="1"/>
+    <w:lsdException w:name="header" w:semiHidden="1" w:unhideWhenUsed="1"/>
+    <w:lsdException w:name="footer" w:semiHidden="1" w:unhideWhenUsed="1"/>
+    <w:lsdException w:name="index heading" w:semiHidden="1" w:unhideWhenUsed="1"/>
+    <w:lsdException w:name="caption" w:semiHidden="1" w:uiPriority="35" w:unhideWhenUsed="1" w:qFormat="1"/>
+    <w:lsdException w:name="table of figures" w:semiHidden="1" w:unhideWhenUsed="1"/>
+    <w:lsdException w:name="envelope address" w:semiHidden="1" w:unhideWhenUsed="1"/>
+    <w:lsdException w:name="envelope return" w:semiHidden="1" w:unhideWhenUsed="1"/>
+    <w:lsdException w:name="footnote reference" w:semiHidden="1" w:unhideWhenUsed="1"/>
+    <w:lsdException w:name="annotation reference" w:semiHidden="1" w:unhideWhenUsed="1"/>
+    <w:lsdException w:name="line number" w:semiHidden="1" w:unhideWhenUsed="1"/>
+    <w:lsdException w:name="page number" w:semiHidden="1" w:unhideWhenUsed="1"/>
+    <w:lsdException w:name="endnote reference" w:semiHidden="1" w:unhideWhenUsed="1"/>
+    <w:lsdException w:name="endnote text" w:semiHidden="1" w:unhideWhenUsed="1"/>
+    <w:lsdException w:name="table of authorities" w:semiHidden="1" w:unhideWhenUsed="1"/>
+    <w:lsdException w:name="macro" w:semiHidden="1" w:unhideWhenUsed="1"/>
+    <w:lsdException w:name="toa heading" w:semiHidden="1" w:unhideWhenUsed="1"/>
+    <w:lsdException w:name="List" w:semiHidden="1" w:unhideWhenUsed="1"/>
+    <w:lsdException w:name="List Bullet" w:semiHidden="1" w:unhideWhenUsed="1"/>
+    <w:lsdException w:name="List Number" w:semiHidden="1" w:unhideWhenUsed="1"/>
+    <w:lsdException w:name="List 2" w:semiHidden="1" w:unhideWhenUsed="1"/>
+    <w:lsdException w:name="List 3" w:semiHidden="1" w:unhideWhenUsed="1"/>
+    <w:lsdException w:name="List 4" w:semiHidden="1" w:unhideWhenUsed="1"/>
+    <w:lsdException w:name="List 5" w:semiHidden="1" w:unhideWhenUsed="1"/>
+    <w:lsdException w:name="List Bullet 2" w:semiHidden="1" w:unhideWhenUsed="1"/>
+    <w:lsdException w:name="List Bullet 3" w:semiHidden="1" w:unhideWhenUsed="1"/>
+    <w:lsdException w:name="List Bullet 4" w:semiHidden="1" w:unhideWhenUsed="1"/>
+    <w:lsdException w:name="List Bullet 5" w:semiHidden="1" w:unhideWhenUsed="1"/>
+    <w:lsdException w:name="List Number 2" w:semiHidden="1" w:unhideWhenUsed="1"/>
+    <w:lsdException w:name="List Number 3" w:semiHidden="1" w:unhideWhenUsed="1"/>
+    <w:lsdException w:name="List Number 4" w:semiHidden="1" w:unhideWhenUsed="1"/>
+    <w:lsdException w:name="List Number 5" w:semiHidden="1" w:unhideWhenUsed="1"/>
+    <w:lsdException w:name="Title" w:uiPriority="10" w:qFormat="1"/>
+    <w:lsdException w:name="Closing" w:semiHidden="1" w:unhideWhenUsed="1"/>
+    <w:lsdException w:name="Signature" w:semiHidden="1" w:unhideWhenUsed="1"/>
+    <w:lsdException w:name="Default Paragraph Font" w:semiHidden="1" w:uiPriority="1" w:unhideWhenUsed="1"/>
+    <w:lsdException w:name="Body Text" w:semiHidden="1" w:unhideWhenUsed="1"/>
+    <w:lsdException w:name="Body Text Indent" w:semiHidden="1" w:unhideWhenUsed="1"/>
+    <w:lsdException w:name="List Continue" w:semiHidden="1" w:unhideWhenUsed="1"/>
+    <w:lsdException w:name="List Continue 2" w:semiHidden="1" w:unhideWhenUsed="1"/>
+    <w:lsdException w:name="List Continue 3" w:semiHidden="1" w:unhideWhenUsed="1"/>
+    <w:lsdException w:name="List Continue 4" w:semiHidden="1" w:unhideWhenUsed="1"/>
+    <w:lsdException w:name="List Continue 5" w:semiHidden="1" w:unhideWhenUsed="1"/>
+    <w:lsdException w:name="Message Header" w:semiHidden="1" w:unhideWhenUsed="1"/>
+    <w:lsdException w:name="Subtitle" w:uiPriority="11" w:qFormat="1"/>
+    <w:lsdException w:name="Salutation" w:semiHidden="1" w:unhideWhenUsed="1"/>
+    <w:lsdException w:name="Date" w:semiHidden="1" w:unhideWhenUsed="1"/>
+    <w:lsdException w:name="Body Text First Indent" w:semiHidden="1" w:unhideWhenUsed="1"/>
+    <w:lsdException w:name="Body Text First Indent 2" w:semiHidden="1" w:unhideWhenUsed="1"/>
+    <w:lsdException w:name="Note Heading" w:semiHidden="1" w:unhideWhenUsed="1"/>
+    <w:lsdException w:name="Body Text 2" w:semiHidden="1" w:unhideWhenUsed="1"/>
+    <w:lsdException w:name="Body Text 3" w:semiHidden="1" w:unhideWhenUsed="1"/>
+    <w:lsdException w:name="Body Text Indent 2" w:semiHidden="1" w:unhideWhenUsed="1"/>
+    <w:lsdException w:name="Body Text Indent 3" w:semiHidden="1" w:unhideWhenUsed="1"/>
+    <w:lsdException w:name="Block Text" w:semiHidden="1" w:unhideWhenUsed="1"/>
+    <w:lsdException w:name="Hyperlink" w:semiHidden="1" w:unhideWhenUsed="1"/>
+    <w:lsdException w:name="FollowedHyperlink" w:semiHidden="1" w:unhideWhenUsed="1"/>
+    <w:lsdException w:name="Strong" w:uiPriority="22" w:qFormat="1"/>
+    <w:lsdException w:name="Emphasis" w:uiPriority="20" w:qFormat="1"/>
+    <w:lsdException w:name="Document Map" w:semiHidden="1" w:unhideWhenUsed="1"/>
+    <w:lsdException w:name="Plain Text" w:semiHidden="1" w:unhideWhenUsed="1"/>
+    <w:lsdException w:name="E-mail Signature" w:semiHidden="1" w:unhideWhenUsed="1"/>
+    <w:lsdException w:name="HTML Top of Form" w:semiHidden="1" w:unhideWhenUsed="1"/>
+    <w:lsdException w:name="HTML Bottom of Form" w:semiHidden="1" w:unhideWhenUsed="1"/>
+    <w:lsdException w:name="Normal (Web)" w:semiHidden="1" w:unhideWhenUsed="1"/>
+    <w:lsdException w:name="HTML Acronym" w:semiHidden="1" w:unhideWhenUsed="1"/>
+    <w:lsdException w:name="HTML Address" w:semiHidden="1" w:unhideWhenUsed="1"/>
+    <w:lsdException w:name="HTML Cite" w:semiHidden="1" w:unhideWhenUsed="1"/>
+    <w:lsdException w:name="HTML Code" w:semiHidden="1" w:unhideWhenUsed="1"/>
+    <w:lsdException w:name="HTML Definition" w:semiHidden="1" w:unhideWhenUsed="1"/>
+    <w:lsdException w:name="HTML Keyboard" w:semiHidden="1" w:unhideWhenUsed="1"/>
+    <w:lsdException w:name="HTML Preformatted" w:semiHidden="1" w:unhideWhenUsed="1"/>
+    <w:lsdException w:name="HTML Sample" w:semiHidden="1" w:unhideWhenUsed="1"/>
+    <w:lsdException w:name="HTML Typewriter" w:semiHidden="1" w:unhideWhenUsed="1"/>
+    <w:lsdException w:name="HTML Variable" w:semiHidden="1" w:unhideWhenUsed="1"/>
+    <w:lsdException w:name="Normal Table" w:semiHidden="1" w:unhideWhenUsed="1"/>
+    <w:lsdException w:name="annotation subject" w:semiHidden="1" w:unhideWhenUsed="1"/>
+    <w:lsdException w:name="No List" w:semiHidden="1" w:unhideWhenUsed="1"/>
+    <w:lsdException w:name="Outline List 1" w:semiHidden="1" w:unhideWhenUsed="1"/>
+    <w:lsdException w:name="Outline List 2" w:semiHidden="1" w:unhideWhenUsed="1"/>
+    <w:lsdException w:name="Outline List 3" w:semiHidden="1" w:unhideWhenUsed="1"/>
+    <w:lsdException w:name="Table Simple 1" w:semiHidden="1" w:unhideWhenUsed="1"/>
+    <w:lsdException w:name="Table Simple 2" w:semiHidden="1" w:unhideWhenUsed="1"/>
+    <w:lsdException w:name="Table Simple 3" w:semiHidden="1" w:unhideWhenUsed="1"/>
+    <w:lsdException w:name="Table Classic 1" w:semiHidden="1" w:unhideWhenUsed="1"/>
+    <w:lsdException w:name="Table Classic 2" w:semiHidden="1" w:unhideWhenUsed="1"/>
+    <w:lsdException w:name="Table Classic 3" w:semiHidden="1" w:unhideWhenUsed="1"/>
+    <w:lsdException w:name="Table Classic 4" w:semiHidden="1" w:unhideWhenUsed="1"/>
+    <w:lsdException w:name="Table Colorful 1" w:semiHidden="1" w:unhideWhenUsed="1"/>
+    <w:lsdException w:name="Table Colorful 2" w:semiHidden="1" w:unhideWhenUsed="1"/>
+    <w:lsdException w:name="Table Colorful 3" w:semiHidden="1" w:unhideWhenUsed="1"/>
+    <w:lsdException w:name="Table Columns 1" w:semiHidden="1" w:unhideWhenUsed="1"/>
+    <w:lsdException w:name="Table Columns 2" w:semiHidden="1" w:unhideWhenUsed="1"/>
+    <w:lsdException w:name="Table Columns 3" w:semiHidden="1" w:unhideWhenUsed="1"/>
+    <w:lsdException w:name="Table Columns 4" w:semiHidden="1" w:unhideWhenUsed="1"/>
+    <w:lsdException w:name="Table Columns 5" w:semiHidden="1" w:unhideWhenUsed="1"/>
+    <w:lsdException w:name="Table Grid 1" w:semiHidden="1" w:unhideWhenUsed="1"/>
+    <w:lsdException w:name="Table Grid 2" w:semiHidden="1" w:unhideWhenUsed="1"/>
+    <w:lsdException w:name="Table Grid 3" w:semiHidden="1" w:unhideWhenUsed="1"/>
+    <w:lsdException w:name="Table Grid 4" w:semiHidden="1" w:unhideWhenUsed="1"/>
+    <w:lsdException w:name="Table Grid 5" w:semiHidden="1" w:unhideWhenUsed="1"/>
+    <w:lsdException w:name="Table Grid 6" w:semiHidden="1" w:unhideWhenUsed="1"/>
+    <w:lsdException w:name="Table Grid 7" w:semiHidden="1" w:unhideWhenUsed="1"/>
+    <w:lsdException w:name="Table Grid 8" w:semiHidden="1" w:unhideWhenUsed="1"/>
+    <w:lsdException w:name="Table List 1" w:semiHidden="1" w:unhideWhenUsed="1"/>
+    <w:lsdException w:name="Table List 2" w:semiHidden="1" w:unhideWhenUsed="1"/>
+    <w:lsdException w:name="Table List 3" w:semiHidden="1" w:unhideWhenUsed="1"/>
+    <w:lsdException w:name="Table List 4" w:semiHidden="1" w:unhideWhenUsed="1"/>
+    <w:lsdException w:name="Table List 5" w:semiHidden="1" w:unhideWhenUsed="1"/>
+    <w:lsdException w:name="Table List 6" w:semiHidden="1" w:unhideWhenUsed="1"/>
+    <w:lsdException w:name="Table List 7" w:semiHidden="1" w:unhideWhenUsed="1"/>
+    <w:lsdException w:name="Table List 8" w:semiHidden="1" w:unhideWhenUsed="1"/>
+    <w:lsdException w:name="Table 3D effects 1" w:semiHidden="1" w:unhideWhenUsed="1"/>
+    <w:lsdException w:name="Table 3D effects 2" w:semiHidden="1" w:unhideWhenUsed="1"/>
+    <w:lsdException w:name="Table 3D effects 3" w:semiHidden="1" w:unhideWhenUsed="1"/>
+    <w:lsdException w:name="Table Contemporary" w:semiHidden="1" w:unhideWhenUsed="1"/>
+    <w:lsdException w:name="Table Elegant" w:semiHidden="1" w:unhideWhenUsed="1"/>
+    <w:lsdException w:name="Table Professional" w:semiHidden="1" w:unhideWhenUsed="1"/>
+    <w:lsdException w:name="Table Subtle 1" w:semiHidden="1" w:unhideWhenUsed="1"/>
+    <w:lsdException w:name="Table Subtle 2" w:semiHidden="1" w:unhideWhenUsed="1"/>
+    <w:lsdException w:name="Table Web 1" w:semiHidden="1" w:unhideWhenUsed="1"/>
+    <w:lsdException w:name="Table Web 2" w:semiHidden="1" w:unhideWhenUsed="1"/>
+    <w:lsdException w:name="Table Web 3" w:semiHidden="1" w:unhideWhenUsed="1"/>
+    <w:lsdException w:name="Balloon Text" w:semiHidden="1" w:unhideWhenUsed="1"/>
+    <w:lsdException w:name="Table Grid" w:uiPriority="39"/>
+    <w:lsdException w:name="Table Theme" w:semiHidden="1" w:unhideWhenUsed="1"/>
+    <w:lsdException w:name="Placeholder Text" w:semiHidden="1"/>
+    <w:lsdException w:name="No Spacing" w:uiPriority="1" w:qFormat="1"/>
+    <w:lsdException w:name="Light Shading" w:uiPriority="60"/>
+    <w:lsdException w:name="Light List" w:uiPriority="61"/>
+    <w:lsdException w:name="Light Grid" w:uiPriority="62"/>
+    <w:lsdException w:name="Medium Shading 1" w:uiPriority="63"/>
+    <w:lsdException w:name="Medium Shading 2" w:uiPriority="64"/>
+    <w:lsdException w:name="Medium List 1" w:uiPriority="65"/>
+    <w:lsdException w:name="Medium List 2" w:uiPriority="66"/>
+    <w:lsdException w:name="Medium Grid 1" w:uiPriority="67"/>
+    <w:lsdException w:name="Medium Grid 2" w:uiPriority="68"/>
+    <w:lsdException w:name="Medium Grid 3" w:uiPriority="69"/>
+    <w:lsdException w:name="Dark List" w:uiPriority="70"/>
+    <w:lsdException w:name="Colorful Shading" w:uiPriority="71"/>
+    <w:lsdException w:name="Colorful List" w:uiPriority="72"/>
+    <w:lsdException w:name="Colorful Grid" w:uiPriority="73"/>
+    <w:lsdException w:name="Light Shading Accent 1" w:uiPriority="60"/>
+    <w:lsdException w:name="Light List Accent 1" w:uiPriority="61"/>
+    <w:lsdException w:name="Light Grid Accent 1" w:uiPriority="62"/>
+    <w:lsdException w:name="Medium Shading 1 Accent 1" w:uiPriority="63"/>
+    <w:lsdException w:name="Medium Shading 2 Accent 1" w:uiPriority="64"/>
+    <w:lsdException w:name="Medium List 1 Accent 1" w:uiPriority="65"/>
+    <w:lsdException w:name="Revision" w:semiHidden="1"/>
+    <w:lsdException w:name="List Paragraph" w:uiPriority="34" w:qFormat="1"/>
+    <w:lsdException w:name="Quote" w:uiPriority="29" w:qFormat="1"/>
+    <w:lsdException w:name="Intense Quote" w:uiPriority="30" w:qFormat="1"/>
+    <w:lsdException w:name="Medium List 2 Accent 1" w:uiPriority="66"/>
+    <w:lsdException w:name="Medium Grid 1 Accent 1" w:uiPriority="67"/>
+    <w:lsdException w:name="Medium Grid 2 Accent 1" w:uiPriority="68"/>
+    <w:lsdException w:name="Medium Grid 3 Accent 1" w:uiPriority="69"/>
+    <w:lsdException w:name="Dark List Accent 1" w:uiPriority="70"/>
+    <w:lsdException w:name="Colorful Shading Accent 1" w:uiPriority="71"/>
+    <w:lsdException w:name="Colorful List Accent 1" w:uiPriority="72"/>
+    <w:lsdException w:name="Colorful Grid Accent 1" w:uiPriority="73"/>
+    <w:lsdException w:name="Light Shading Accent 2" w:uiPriority="60"/>
+    <w:lsdException w:name="Light List Accent 2" w:uiPriority="61"/>
+    <w:lsdException w:name="Light Grid Accent 2" w:uiPriority="62"/>
+    <w:lsdException w:name="Medium Shading 1 Accent 2" w:uiPriority="63"/>
+    <w:lsdException w:name="Medium Shading 2 Accent 2" w:uiPriority="64"/>
+    <w:lsdException w:name="Medium List 1 Accent 2" w:uiPriority="65"/>
+    <w:lsdException w:name="Medium List 2 Accent 2" w:uiPriority="66"/>
+    <w:lsdException w:name="Medium Grid 1 Accent 2" w:uiPriority="67"/>
+    <w:lsdException w:name="Medium Grid 2 Accent 2" w:uiPriority="68"/>
+    <w:lsdException w:name="Medium Grid 3 Accent 2" w:uiPriority="69"/>
+    <w:lsdException w:name="Dark List Accent 2" w:uiPriority="70"/>
+    <w:lsdException w:name="Colorful Shading Accent 2" w:uiPriority="71"/>
+    <w:lsdException w:name="Colorful List Accent 2" w:uiPriority="72"/>
+    <w:lsdException w:name="Colorful Grid Accent 2" w:uiPriority="73"/>
+    <w:lsdException w:name="Light Shading Accent 3" w:uiPriority="60"/>
+    <w:lsdException w:name="Light List Accent 3" w:uiPriority="61"/>
+    <w:lsdException w:name="Light Grid Accent 3" w:uiPriority="62"/>
+    <w:lsdException w:name="Medium Shading 1 Accent 3" w:uiPriority="63"/>
+    <w:lsdException w:name="Medium Shading 2 Accent 3" w:uiPriority="64"/>
+    <w:lsdException w:name="Medium List 1 Accent 3" w:uiPriority="65"/>
+    <w:lsdException w:name="Medium List 2 Accent 3" w:uiPriority="66"/>
+    <w:lsdException w:name="Medium Grid 1 Accent 3" w:uiPriority="67"/>
+    <w:lsdException w:name="Medium Grid 2 Accent 3" w:uiPriority="68"/>
+    <w:lsdException w:name="Medium Grid 3 Accent 3" w:uiPriority="69"/>
+    <w:lsdException w:name="Dark List Accent 3" w:uiPriority="70"/>
+    <w:lsdException w:name="Colorful Shading Accent 3" w:uiPriority="71"/>
+    <w:lsdException w:name="Colorful List Accent 3" w:uiPriority="72"/>
+    <w:lsdException w:name="Colorful Grid Accent 3" w:uiPriority="73"/>
+    <w:lsdException w:name="Light Shading Accent 4" w:uiPriority="60"/>
+    <w:lsdException w:name="Light List Accent 4" w:uiPriority="61"/>
+    <w:lsdException w:name="Light Grid Accent 4" w:uiPriority="62"/>
+    <w:lsdException w:name="Medium Shading 1 Accent 4" w:uiPriority="63"/>
+    <w:lsdException w:name="Medium Shading 2 Accent 4" w:uiPriority="64"/>
+    <w:lsdException w:name="Medium List 1 Accent 4" w:uiPriority="65"/>
+    <w:lsdException w:name="Medium List 2 Accent 4" w:uiPriority="66"/>
+    <w:lsdException w:name="Medium Grid 1 Accent 4" w:uiPriority="67"/>
+    <w:lsdException w:name="Medium Grid 2 Accent 4" w:uiPriority="68"/>
+    <w:lsdException w:name="Medium Grid 3 Accent 4" w:uiPriority="69"/>
+    <w:lsdException w:name="Dark List Accent 4" w:uiPriority="70"/>
+    <w:lsdException w:name="Colorful Shading Accent 4" w:uiPriority="71"/>
+    <w:lsdException w:name="Colorful List Accent 4" w:uiPriority="72"/>
+    <w:lsdException w:name="Colorful Grid Accent 4" w:uiPriority="73"/>
+    <w:lsdException w:name="Light Shading Accent 5" w:uiPriority="60"/>
+    <w:lsdException w:name="Light List Accent 5" w:uiPriority="61"/>
+    <w:lsdException w:name="Light Grid Accent 5" w:uiPriority="62"/>
+    <w:lsdException w:name="Medium Shading 1 Accent 5" w:uiPriority="63"/>
+    <w:lsdException w:name="Medium Shading 2 Accent 5" w:uiPriority="64"/>
+    <w:lsdException w:name="Medium List 1 Accent 5" w:uiPriority="65"/>
+    <w:lsdException w:name="Medium List 2 Accent 5" w:uiPriority="66"/>
+    <w:lsdException w:name="Medium Grid 1 Accent 5" w:uiPriority="67"/>
+    <w:lsdException w:name="Medium Grid 2 Accent 5" w:uiPriority="68"/>
+    <w:lsdException w:name="Medium Grid 3 Accent 5" w:uiPriority="69"/>
+    <w:lsdException w:name="Dark List Accent 5" w:uiPriority="70"/>
+    <w:lsdException w:name="Colorful Shading Accent 5" w:uiPriority="71"/>
+    <w:lsdException w:name="Colorful List Accent 5" w:uiPriority="72"/>
+    <w:lsdException w:name="Colorful Grid Accent 5" w:uiPriority="73"/>
+    <w:lsdException w:name="Light Shading Accent 6" w:uiPriority="60"/>
+    <w:lsdException w:name="Light List Accent 6" w:uiPriority="61"/>
+    <w:lsdException w:name="Light Grid Accent 6" w:uiPriority="62"/>
+    <w:lsdException w:name="Medium Shading 1 Accent 6" w:uiPriority="63"/>
+    <w:lsdException w:name="Medium Shading 2 Accent 6" w:uiPriority="64"/>
+    <w:lsdException w:name="Medium List 1 Accent 6" w:uiPriority="65"/>
+    <w:lsdException w:name="Medium List 2 Accent 6" w:uiPriority="66"/>
+    <w:lsdException w:name="Medium Grid 1 Accent 6" w:uiPriority="67"/>
+    <w:lsdException w:name="Medium Grid 2 Accent 6" w:uiPriority="68"/>
+    <w:lsdException w:name="Medium Grid 3 Accent 6" w:uiPriority="69"/>
+    <w:lsdException w:name="Dark List Accent 6" w:uiPriority="70"/>
+    <w:lsdException w:name="Colorful Shading Accent 6" w:uiPriority="71"/>
+    <w:lsdException w:name="Colorful List Accent 6" w:uiPriority="72"/>
+    <w:lsdException w:name="Colorful Grid Accent 6" w:uiPriority="73"/>
+    <w:lsdException w:name="Subtle Emphasis" w:uiPriority="19" w:qFormat="1"/>
+    <w:lsdException w:name="Intense Emphasis" w:uiPriority="21" w:qFormat="1"/>
+    <w:lsdException w:name="Subtle Reference" w:uiPriority="31" w:qFormat="1"/>
+    <w:lsdException w:name="Intense Reference" w:uiPriority="32" w:qFormat="1"/>
+    <w:lsdException w:name="Book Title" w:uiPriority="33" w:qFormat="1"/>
+    <w:lsdException w:name="Bibliography" w:semiHidden="1" w:uiPriority="37" w:unhideWhenUsed="1"/>
+    <w:lsdException w:name="TOC Heading" w:semiHidden="1" w:uiPriority="39" w:unhideWhenUsed="1" w:qFormat="1"/>
+    <w:lsdException w:name="Plain Table 1" w:uiPriority="41"/>
+    <w:lsdException w:name="Plain Table 2" w:uiPriority="42"/>
+    <w:lsdException w:name="Plain Table 3" w:uiPriority="43"/>
+    <w:lsdException w:name="Plain Table 4" w:uiPriority="44"/>
+    <w:lsdException w:name="Plain Table 5" w:uiPriority="45"/>
+    <w:lsdException w:name="Grid Table Light" w:uiPriority="40"/>
+    <w:lsdException w:name="Grid Table 1 Light" w:uiPriority="46"/>
+    <w:lsdException w:name="Grid Table 2" w:uiPriority="47"/>
+    <w:lsdException w:name="Grid Table 3" w:uiPriority="48"/>
+    <w:lsdException w:name="Grid Table 4" w:uiPriority="49"/>
+    <w:lsdException w:name="Grid Table 5 Dark" w:uiPriority="50"/>
+    <w:lsdException w:name="Grid Table 6 Colorful" w:uiPriority="51"/>
+    <w:lsdException w:name="Grid Table 7 Colorful" w:uiPriority="52"/>
+    <w:lsdException w:name="Grid Table 1 Light Accent 1" w:uiPriority="46"/>
+    <w:lsdException w:name="Grid Table 2 Accent 1" w:uiPriority="47"/>
+    <w:lsdException w:name="Grid Table 3 Accent 1" w:uiPriority="48"/>
+    <w:lsdException w:name="Grid Table 4 Accent 1" w:uiPriority="49"/>
+    <w:lsdException w:name="Grid Table 5 Dark Accent 1" w:uiPriority="50"/>
+    <w:lsdException w:name="Grid Table 6 Colorful Accent 1" w:uiPriority="51"/>
+    <w:lsdException w:name="Grid Table 7 Colorful Accent 1" w:uiPriority="52"/>
+    <w:lsdException w:name="Grid Table 1 Light Accent 2" w:uiPriority="46"/>
+    <w:lsdException w:name="Grid Table 2 Accent 2" w:uiPriority="47"/>
+    <w:lsdException w:name="Grid Table 3 Accent 2" w:uiPriority="48"/>
+    <w:lsdException w:name="Grid Table 4 Accent 2" w:uiPriority="49"/>
+    <w:lsdException w:name="Grid Table 5 Dark Accent 2" w:uiPriority="50"/>
+    <w:lsdException w:name="Grid Table 6 Colorful Accent 2" w:uiPriority="51"/>
+    <w:lsdException w:name="Grid Table 7 Colorful Accent 2" w:uiPriority="52"/>
+    <w:lsdException w:name="Grid Table 1 Light Accent 3" w:uiPriority="46"/>
+    <w:lsdException w:name="Grid Table 2 Accent 3" w:uiPriority="47"/>
+    <w:lsdException w:name="Grid Table 3 Accent 3" w:uiPriority="48"/>
+    <w:lsdException w:name="Grid Table 4 Accent 3" w:uiPriority="49"/>
+    <w:lsdException w:name="Grid Table 5 Dark Accent 3" w:uiPriority="50"/>
+    <w:lsdException w:name="Grid Table 6 Colorful Accent 3" w:uiPriority="51"/>
+    <w:lsdException w:name="Grid Table 7 Colorful Accent 3" w:uiPriority="52"/>
+    <w:lsdException w:name="Grid Table 1 Light Accent 4" w:uiPriority="46"/>
+    <w:lsdException w:name="Grid Table 2 Accent 4" w:uiPriority="47"/>
+    <w:lsdException w:name="Grid Table 3 Accent 4" w:uiPriority="48"/>
+    <w:lsdException w:name="Grid Table 4 Accent 4" w:uiPriority="49"/>
+    <w:lsdException w:name="Grid Table 5 Dark Accent 4" w:uiPriority="50"/>
+    <w:lsdException w:name="Grid Table 6 Colorful Accent 4" w:uiPriority="51"/>
+    <w:lsdException w:name="Grid Table 7 Colorful Accent 4" w:uiPriority="52"/>
+    <w:lsdException w:name="Grid Table 1 Light Accent 5" w:uiPriority="46"/>
+    <w:lsdException w:name="Grid Table 2 Accent 5" w:uiPriority="47"/>
+    <w:lsdException w:name="Grid Table 3 Accent 5" w:uiPriority="48"/>
+    <w:lsdException w:name="Grid Table 4 Accent 5" w:uiPriority="49"/>
+    <w:lsdException w:name="Grid Table 5 Dark Accent 5" w:uiPriority="50"/>
+    <w:lsdException w:name="Grid Table 6 Colorful Accent 5" w:uiPriority="51"/>
+    <w:lsdException w:name="Grid Table 7 Colorful Accent 5" w:uiPriority="52"/>
+    <w:lsdException w:name="Grid Table 1 Light Accent 6" w:uiPriority="46"/>
+    <w:lsdException w:name="Grid Table 2 Accent 6" w:uiPriority="47"/>
+    <w:lsdException w:name="Grid Table 3 Accent 6" w:uiPriority="48"/>
+    <w:lsdException w:name="Grid Table 4 Accent 6" w:uiPriority="49"/>
+    <w:lsdException w:name="Grid Table 5 Dark Accent 6" w:uiPriority="50"/>
+    <w:lsdException w:name="Grid Table 6 Colorful Accent 6" w:uiPriority="51"/>
+    <w:lsdException w:name="Grid Table 7 Colorful Accent 6" w:uiPriority="52"/>
+    <w:lsdException w:name="List Table 1 Light" w:uiPriority="46"/>
+    <w:lsdException w:name="List Table 2" w:uiPriority="47"/>
+    <w:lsdException w:name="List Table 3" w:uiPriority="48"/>
+    <w:lsdException w:name="List Table 4" w:uiPriority="49"/>
+    <w:lsdException w:name="List Table 5 Dark" w:uiPriority="50"/>
+    <w:lsdException w:name="List Table 6 Colorful" w:uiPriority="51"/>
+    <w:lsdException w:name="List Table 7 Colorful" w:uiPriority="52"/>
+    <w:lsdException w:name="List Table 1 Light Accent 1" w:uiPriority="46"/>
+    <w:lsdException w:name="List Table 2 Accent 1" w:uiPriority="47"/>
+    <w:lsdException w:name="List Table 3 Accent 1" w:uiPriority="48"/>
+    <w:lsdException w:name="List Table 4 Accent 1" w:uiPriority="49"/>
+    <w:lsdException w:name="List Table 5 Dark Accent 1" w:uiPriority="50"/>
+    <w:lsdException w:name="List Table 6 Colorful Accent 1" w:uiPriority="51"/>
+    <w:lsdException w:name="List Table 7 Colorful Accent 1" w:uiPriority="52"/>
+    <w:lsdException w:name="List Table 1 Light Accent 2" w:uiPriority="46"/>
+    <w:lsdException w:name="List Table 2 Accent 2" w:uiPriority="47"/>
+    <w:lsdException w:name="List Table 3 Accent 2" w:uiPriority="48"/>
+    <w:lsdException w:name="List Table 4 Accent 2" w:uiPriority="49"/>
+    <w:lsdException w:name="List Table 5 Dark Accent 2" w:uiPriority="50"/>
+    <w:lsdException w:name="List Table 6 Colorful Accent 2" w:uiPriority="51"/>
+    <w:lsdException w:name="List Table 7 Colorful Accent 2" w:uiPriority="52"/>
+    <w:lsdException w:name="List Table 1 Light Accent 3" w:uiPriority="46"/>
+    <w:lsdException w:name="List Table 2 Accent 3" w:uiPriority="47"/>
+    <w:lsdException w:name="List Table 3 Accent 3" w:uiPriority="48"/>
+    <w:lsdException w:name="List Table 4 Accent 3" w:uiPriority="49"/>
+    <w:lsdException w:name="List Table 5 Dark Accent 3" w:uiPriority="50"/>
+    <w:lsdException w:name="List Table 6 Colorful Accent 3" w:uiPriority="51"/>
+    <w:lsdException w:name="List Table 7 Colorful Accent 3" w:uiPriority="52"/>
+    <w:lsdException w:name="List Table 1 Light Accent 4" w:uiPriority="46"/>
+    <w:lsdException w:name="List Table 2 Accent 4" w:uiPriority="47"/>
+    <w:lsdException w:name="List Table 3 Accent 4" w:uiPriority="48"/>
+    <w:lsdException w:name="List Table 4 Accent 4" w:uiPriority="49"/>
+    <w:lsdException w:name="List Table 5 Dark Accent 4" w:uiPriority="50"/>
+    <w:lsdException w:name="List Table 6 Colorful Accent 4" w:uiPriority="51"/>
+    <w:lsdException w:name="List Table 7 Colorful Accent 4" w:uiPriority="52"/>
+    <w:lsdException w:name="List Table 1 Light Accent 5" w:uiPriority="46"/>
+    <w:lsdException w:name="List Table 2 Accent 5" w:uiPriority="47"/>
+    <w:lsdException w:name="List Table 3 Accent 5" w:uiPriority="48"/>
+    <w:lsdException w:name="List Table 4 Accent 5" w:uiPriority="49"/>
+    <w:lsdException w:name="List Table 5 Dark Accent 5" w:uiPriority="50"/>
+    <w:lsdException w:name="List Table 6 Colorful Accent 5" w:uiPriority="51"/>
+    <w:lsdException w:name="List Table 7 Colorful Accent 5" w:uiPriority="52"/>
+    <w:lsdException w:name="List Table 1 Light Accent 6" w:uiPriority="46"/>
+    <w:lsdException w:name="List Table 2 Accent 6" w:uiPriority="47"/>
+    <w:lsdException w:name="List Table 3 Accent 6" w:uiPriority="48"/>
+    <w:lsdException w:name="List Table 4 Accent 6" w:uiPriority="49"/>
+    <w:lsdException w:name="List Table 5 Dark Accent 6" w:uiPriority="50"/>
+    <w:lsdException w:name="List Table 6 Colorful Accent 6" w:uiPriority="51"/>
+    <w:lsdException w:name="List Table 7 Colorful Accent 6" w:uiPriority="52"/>
+    <w:lsdException w:name="Mention" w:semiHidden="1" w:unhideWhenUsed="1"/>
+    <w:lsdException w:name="Smart Hyperlink" w:semiHidden="1" w:unhideWhenUsed="1"/>
+    <w:lsdException w:name="Hashtag" w:semiHidden="1" w:unhideWhenUsed="1"/>
+    <w:lsdException w:name="Unresolved Mention" w:semiHidden="1" w:unhideWhenUsed="1"/>
+    <w:lsdException w:name="Smart Link" w:semiHidden="1" w:unhideWhenUsed="1"/>
+  </w:latentStyles>
+  <w:style w:type="paragraph" w:default="1" w:styleId="Normal">
+    <w:name w:val="Normal"/>
+    <w:qFormat/>
+  </w:style>
+  <w:style w:type="character" w:default="1" w:styleId="DefaultParagraphFont">
+    <w:name w:val="Default Paragraph Font"/>
+    <w:uiPriority w:val="1"/>
+    <w:semiHidden/>
+    <w:unhideWhenUsed/>
+  </w:style>
+  <w:style w:type="table" w:default="1" w:styleId="TableNormal">
+    <w:name w:val="Normal Table"/>
+    <w:uiPriority w:val="99"/>
+    <w:semiHidden/>
+    <w:unhideWhenUsed/>
+    <w:tblPr>
+      <w:tblInd w:w="0" w:type="dxa"/>
+      <w:tblCellMar>
+        <w:top w:w="0" w:type="dxa"/>
+        <w:left w:w="108" w:type="dxa"/>
+        <w:bottom w:w="0" w:type="dxa"/>
+        <w:right w:w="108" w:type="dxa"/>
+      </w:tblCellMar>
+    </w:tblPr>
+  </w:style>
+  <w:style w:type="numbering" w:default="1" w:styleId="NoList">
+    <w:name w:val="No List"/>
+    <w:uiPriority w:val="99"/>
+    <w:semiHidden/>
+    <w:unhideWhenUsed/>
+  </w:style>
+  <w:style w:type="paragraph" w:customStyle="1" w:styleId="1F35782A3F7C4976B1C0A749092A4B62">
+    <w:name w:val="1F35782A3F7C4976B1C0A749092A4B62"/>
+    <w:rsid w:val="004E7B31"/>
+  </w:style>
+  <w:style w:type="paragraph" w:customStyle="1" w:styleId="D9E78365E67646A5984AF917BED0B823">
+    <w:name w:val="D9E78365E67646A5984AF917BED0B823"/>
+    <w:rsid w:val="004E7B31"/>
+  </w:style>
+</w:styles>
+</file>
+
+<file path=word/glossary/webSettings.xml><?xml version="1.0" encoding="utf-8"?>
+<w:webSettings xmlns:mc="http://schemas.openxmlformats.org/markup-compatibility/2006" xmlns:r="http://schemas.openxmlformats.org/officeDocument/2006/relationships" xmlns:w="http://schemas.openxmlformats.org/wordprocessingml/2006/main" xmlns:w14="http://schemas.microsoft.com/office/word/2010/wordml" xmlns:w15="http://schemas.microsoft.com/office/word/2012/wordml" xmlns:w16cex="http://schemas.microsoft.com/office/word/2018/wordml/cex" xmlns:w16cid="http://schemas.microsoft.com/office/word/2016/wordml/cid" xmlns:w16="http://schemas.microsoft.com/office/word/2018/wordml" xmlns:w16sdtdh="http://schemas.microsoft.com/office/word/2020/wordml/sdtdatahash" xmlns:w16se="http://schemas.microsoft.com/office/word/2015/wordml/symex" mc:Ignorable="w14 w15 w16se w16cid w16 w16cex w16sdtdh">
+  <w:optimizeForBrowser/>
+  <w:allowPNG/>
+</w:webSettings>
 </file>
 
 <file path=word/theme/theme1.xml><?xml version="1.0" encoding="utf-8"?>
@@ -1197,4 +2495,23 @@
     </a:ext>
   </a:extLst>
 </a:theme>
+</file>
+
+<file path=customXml/item1.xml><?xml version="1.0" encoding="utf-8"?>
+<CoverPageProperties xmlns="http://schemas.microsoft.com/office/2006/coverPageProps">
+  <PublishDate>2022-02-14T00:00:00</PublishDate>
+  <Abstract/>
+  <CompanyAddress>2141535</CompanyAddress>
+  <CompanyPhone/>
+  <CompanyFax/>
+  <CompanyEmail/>
+</CoverPageProperties>
+</file>
+
+<file path=customXml/itemProps1.xml><?xml version="1.0" encoding="utf-8"?>
+<ds:datastoreItem xmlns:ds="http://schemas.openxmlformats.org/officeDocument/2006/customXml" ds:itemID="{55AF091B-3C7A-41E3-B477-F2FDAA23CFDA}">
+  <ds:schemaRefs>
+    <ds:schemaRef ds:uri="http://schemas.microsoft.com/office/2006/coverPageProps"/>
+  </ds:schemaRefs>
+</ds:datastoreItem>
 </file>
</xml_diff>